<commit_message>
cahier des charges wip
</commit_message>
<xml_diff>
--- a/Docs/Cahier des charges/cahier des charges du projet.docx
+++ b/Docs/Cahier des charges/cahier des charges du projet.docx
@@ -1,6 +1,6 @@
 
 <file path=word/document.xml><?xml version="1.0" encoding="utf-8"?>
-<w:document xmlns:wpc="http://schemas.microsoft.com/office/word/2010/wordprocessingCanvas" xmlns:cx="http://schemas.microsoft.com/office/drawing/2014/chartex" xmlns:cx1="http://schemas.microsoft.com/office/drawing/2015/9/8/chartex" xmlns:cx2="http://schemas.microsoft.com/office/drawing/2015/10/21/chartex" xmlns:cx3="http://schemas.microsoft.com/office/drawing/2016/5/9/chartex" xmlns:cx4="http://schemas.microsoft.com/office/drawing/2016/5/10/chartex" xmlns:cx5="http://schemas.microsoft.com/office/drawing/2016/5/11/chartex" xmlns:cx6="http://schemas.microsoft.com/office/drawing/2016/5/12/chartex" xmlns:cx7="http://schemas.microsoft.com/office/drawing/2016/5/13/chartex" xmlns:cx8="http://schemas.microsoft.com/office/drawing/2016/5/14/chartex" xmlns:mc="http://schemas.openxmlformats.org/markup-compatibility/2006" xmlns:aink="http://schemas.microsoft.com/office/drawing/2016/ink" xmlns:am3d="http://schemas.microsoft.com/office/drawing/2017/model3d" xmlns:o="urn:schemas-microsoft-com:office:office" xmlns:r="http://schemas.openxmlformats.org/officeDocument/2006/relationships" xmlns:m="http://schemas.openxmlformats.org/officeDocument/2006/math" xmlns:v="urn:schemas-microsoft-com:vml" xmlns:wp14="http://schemas.microsoft.com/office/word/2010/wordprocessingDrawing" xmlns:wp="http://schemas.openxmlformats.org/drawingml/2006/wordprocessingDrawing" xmlns:w10="urn:schemas-microsoft-com:office:word" xmlns:w="http://schemas.openxmlformats.org/wordprocessingml/2006/main" xmlns:w14="http://schemas.microsoft.com/office/word/2010/wordml" xmlns:w15="http://schemas.microsoft.com/office/word/2012/wordml" xmlns:w16cid="http://schemas.microsoft.com/office/word/2016/wordml/cid" xmlns:w16se="http://schemas.microsoft.com/office/word/2015/wordml/symex" xmlns:wpg="http://schemas.microsoft.com/office/word/2010/wordprocessingGroup" xmlns:wpi="http://schemas.microsoft.com/office/word/2010/wordprocessingInk" xmlns:wne="http://schemas.microsoft.com/office/word/2006/wordml" xmlns:wps="http://schemas.microsoft.com/office/word/2010/wordprocessingShape" mc:Ignorable="w14 w15 w16se w16cid wp14">
+<w:document xmlns:wpc="http://schemas.microsoft.com/office/word/2010/wordprocessingCanvas" xmlns:cx="http://schemas.microsoft.com/office/drawing/2014/chartex" xmlns:cx1="http://schemas.microsoft.com/office/drawing/2015/9/8/chartex" xmlns:mc="http://schemas.openxmlformats.org/markup-compatibility/2006" xmlns:o="urn:schemas-microsoft-com:office:office" xmlns:r="http://schemas.openxmlformats.org/officeDocument/2006/relationships" xmlns:m="http://schemas.openxmlformats.org/officeDocument/2006/math" xmlns:v="urn:schemas-microsoft-com:vml" xmlns:wp14="http://schemas.microsoft.com/office/word/2010/wordprocessingDrawing" xmlns:wp="http://schemas.openxmlformats.org/drawingml/2006/wordprocessingDrawing" xmlns:w10="urn:schemas-microsoft-com:office:word" xmlns:w="http://schemas.openxmlformats.org/wordprocessingml/2006/main" xmlns:w14="http://schemas.microsoft.com/office/word/2010/wordml" xmlns:w15="http://schemas.microsoft.com/office/word/2012/wordml" xmlns:w16se="http://schemas.microsoft.com/office/word/2015/wordml/symex" xmlns:wpg="http://schemas.microsoft.com/office/word/2010/wordprocessingGroup" xmlns:wpi="http://schemas.microsoft.com/office/word/2010/wordprocessingInk" xmlns:wne="http://schemas.microsoft.com/office/word/2006/wordml" xmlns:wps="http://schemas.microsoft.com/office/word/2010/wordprocessingShape" mc:Ignorable="w14 w15 w16se wp14">
   <w:body>
     <w:bookmarkStart w:id="0" w:name="_Toc21335188"/>
     <w:bookmarkStart w:id="1" w:name="_Toc21643817"/>
@@ -11,11 +11,12 @@
       <w:r>
         <w:rPr>
           <w:noProof/>
+          <w:lang w:val="fr-CH"/>
         </w:rPr>
         <mc:AlternateContent>
           <mc:Choice Requires="wps">
             <w:drawing>
-              <wp:anchor distT="0" distB="0" distL="114300" distR="114300" simplePos="0" relativeHeight="251644928" behindDoc="0" locked="0" layoutInCell="1" allowOverlap="1" wp14:anchorId="50F76712" wp14:editId="3E3A09E3">
+              <wp:anchor distT="0" distB="0" distL="114300" distR="114300" simplePos="0" relativeHeight="251646976" behindDoc="0" locked="0" layoutInCell="1" allowOverlap="1" wp14:anchorId="50F76712" wp14:editId="3E3A09E3">
                 <wp:simplePos x="0" y="0"/>
                 <wp:positionH relativeFrom="margin">
                   <wp:posOffset>-1132708</wp:posOffset>
@@ -297,7 +298,7 @@
               </wp:anchor>
             </w:drawing>
           </mc:Choice>
-          <mc:Fallback>
+          <mc:Fallback xmlns:w16cid="http://schemas.microsoft.com/office/word/2016/wordml/cid" xmlns:am3d="http://schemas.microsoft.com/office/drawing/2017/model3d" xmlns:aink="http://schemas.microsoft.com/office/drawing/2016/ink" xmlns:cx8="http://schemas.microsoft.com/office/drawing/2016/5/14/chartex" xmlns:cx7="http://schemas.microsoft.com/office/drawing/2016/5/13/chartex" xmlns:cx6="http://schemas.microsoft.com/office/drawing/2016/5/12/chartex" xmlns:cx5="http://schemas.microsoft.com/office/drawing/2016/5/11/chartex" xmlns:cx4="http://schemas.microsoft.com/office/drawing/2016/5/10/chartex" xmlns:cx3="http://schemas.microsoft.com/office/drawing/2016/5/9/chartex" xmlns:cx2="http://schemas.microsoft.com/office/drawing/2015/10/21/chartex">
             <w:pict>
               <v:rect w14:anchorId="76951B9C" id="Rectangle 9" o:spid="_x0000_s1026" style="position:absolute;margin-left:-89.2pt;margin-top:-.2pt;width:630.6pt;height:504.65pt;z-index:251661824;visibility:visible;mso-wrap-style:square;mso-width-percent:0;mso-height-percent:0;mso-wrap-distance-left:9pt;mso-wrap-distance-top:0;mso-wrap-distance-right:9pt;mso-wrap-distance-bottom:0;mso-position-horizontal:absolute;mso-position-horizontal-relative:margin;mso-position-vertical:absolute;mso-position-vertical-relative:text;mso-width-percent:0;mso-height-percent:0;mso-width-relative:margin;mso-height-relative:margin;v-text-anchor:top" o:gfxdata="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" fillcolor="#aaa [3030]" strokecolor="#a5a5a5 [3206]" strokeweight=".5pt">
                 <v:fill color2="#a3a3a3 [3174]" rotate="t" colors="0 #afafaf;.5 #a5a5a5;1 #929292" focus="100%" type="gradient">
@@ -612,7 +613,7 @@
           <w:lang w:eastAsia="fr-CH"/>
         </w:rPr>
         <w:drawing>
-          <wp:anchor distT="0" distB="0" distL="114300" distR="114300" simplePos="0" relativeHeight="251645952" behindDoc="1" locked="0" layoutInCell="1" allowOverlap="1" wp14:anchorId="539A15F7" wp14:editId="59499007">
+          <wp:anchor distT="0" distB="0" distL="114300" distR="114300" simplePos="0" relativeHeight="251648000" behindDoc="1" locked="0" layoutInCell="1" allowOverlap="1" wp14:anchorId="539A15F7" wp14:editId="59499007">
             <wp:simplePos x="0" y="0"/>
             <wp:positionH relativeFrom="margin">
               <wp:align>left</wp:align>
@@ -789,7 +790,6 @@
           <w:rStyle w:val="Accentuation"/>
           <w:sz w:val="32"/>
           <w:szCs w:val="32"/>
-          <w:lang w:val="en-GB"/>
         </w:rPr>
       </w:pPr>
     </w:p>
@@ -799,7 +799,6 @@
           <w:rStyle w:val="Accentuation"/>
           <w:sz w:val="32"/>
           <w:szCs w:val="32"/>
-          <w:lang w:val="en-GB"/>
         </w:rPr>
       </w:pPr>
     </w:p>
@@ -809,7 +808,6 @@
           <w:rStyle w:val="Accentuation"/>
           <w:sz w:val="32"/>
           <w:szCs w:val="32"/>
-          <w:lang w:val="en-GB"/>
         </w:rPr>
       </w:pPr>
     </w:p>
@@ -819,7 +817,6 @@
           <w:rStyle w:val="Accentuation"/>
           <w:sz w:val="32"/>
           <w:szCs w:val="32"/>
-          <w:lang w:val="en-GB"/>
         </w:rPr>
       </w:pPr>
     </w:p>
@@ -831,7 +828,6 @@
           <w:iCs w:val="0"/>
           <w:sz w:val="32"/>
           <w:szCs w:val="32"/>
-          <w:lang w:val="en-GB"/>
         </w:rPr>
       </w:pPr>
       <w:r>
@@ -839,7 +835,6 @@
           <w:rStyle w:val="Accentuation"/>
           <w:sz w:val="32"/>
           <w:szCs w:val="32"/>
-          <w:lang w:val="en-GB"/>
         </w:rPr>
         <w:t>CPNV</w:t>
       </w:r>
@@ -852,7 +847,6 @@
           <w:iCs w:val="0"/>
           <w:sz w:val="32"/>
           <w:szCs w:val="32"/>
-          <w:lang w:val="en-GB"/>
         </w:rPr>
       </w:pPr>
       <w:r>
@@ -860,10 +854,55 @@
           <w:rStyle w:val="Accentuation"/>
           <w:sz w:val="32"/>
           <w:szCs w:val="32"/>
-          <w:lang w:val="en-GB"/>
-        </w:rPr>
-        <w:t>Miguel Soares, Johnny Vaca, Marwan Alhelo</w:t>
-      </w:r>
+        </w:rPr>
+        <w:t xml:space="preserve">Miguel Soares, Johnny </w:t>
+      </w:r>
+      <w:proofErr w:type="spellStart"/>
+      <w:r>
+        <w:rPr>
+          <w:rStyle w:val="Accentuation"/>
+          <w:sz w:val="32"/>
+          <w:szCs w:val="32"/>
+        </w:rPr>
+        <w:t>Vaca</w:t>
+      </w:r>
+      <w:proofErr w:type="spellEnd"/>
+      <w:r>
+        <w:rPr>
+          <w:rStyle w:val="Accentuation"/>
+          <w:sz w:val="32"/>
+          <w:szCs w:val="32"/>
+        </w:rPr>
+        <w:t xml:space="preserve">, </w:t>
+      </w:r>
+      <w:proofErr w:type="spellStart"/>
+      <w:r>
+        <w:rPr>
+          <w:rStyle w:val="Accentuation"/>
+          <w:sz w:val="32"/>
+          <w:szCs w:val="32"/>
+        </w:rPr>
+        <w:t>Marwan</w:t>
+      </w:r>
+      <w:proofErr w:type="spellEnd"/>
+      <w:r>
+        <w:rPr>
+          <w:rStyle w:val="Accentuation"/>
+          <w:sz w:val="32"/>
+          <w:szCs w:val="32"/>
+        </w:rPr>
+        <w:t xml:space="preserve"> </w:t>
+      </w:r>
+      <w:proofErr w:type="spellStart"/>
+      <w:r>
+        <w:rPr>
+          <w:rStyle w:val="Accentuation"/>
+          <w:sz w:val="32"/>
+          <w:szCs w:val="32"/>
+        </w:rPr>
+        <w:t>Alhelo</w:t>
+      </w:r>
+      <w:proofErr w:type="spellEnd"/>
     </w:p>
     <w:p>
       <w:pPr>
@@ -873,7 +912,6 @@
           <w:iCs w:val="0"/>
           <w:sz w:val="32"/>
           <w:szCs w:val="32"/>
-          <w:lang w:val="en-GB"/>
         </w:rPr>
       </w:pPr>
       <w:r>
@@ -881,7 +919,6 @@
           <w:rStyle w:val="Accentuation"/>
           <w:sz w:val="32"/>
           <w:szCs w:val="32"/>
-          <w:lang w:val="en-GB"/>
         </w:rPr>
         <w:t>Johnny.VACA-JARAMILLO@cpnv.ch</w:t>
       </w:r>
@@ -894,7 +931,6 @@
           <w:iCs w:val="0"/>
           <w:sz w:val="32"/>
           <w:szCs w:val="32"/>
-          <w:lang w:val="en-GB"/>
         </w:rPr>
       </w:pPr>
       <w:r>
@@ -902,7 +938,6 @@
           <w:rStyle w:val="Accentuation"/>
           <w:sz w:val="32"/>
           <w:szCs w:val="32"/>
-          <w:lang w:val="en-GB"/>
         </w:rPr>
         <w:t>+41 76 331 70 57</w:t>
       </w:r>
@@ -2997,31 +3032,36 @@
       <w:r>
         <w:br w:type="page"/>
       </w:r>
+      <w:bookmarkStart w:id="3" w:name="_GoBack"/>
+      <w:bookmarkEnd w:id="3"/>
     </w:p>
     <w:p>
       <w:pPr>
         <w:pStyle w:val="Titre1"/>
       </w:pPr>
-      <w:bookmarkStart w:id="3" w:name="_Toc21643819"/>
+      <w:bookmarkStart w:id="4" w:name="_Toc21643819"/>
       <w:r>
         <w:lastRenderedPageBreak/>
         <w:t>Présentation du projet :</w:t>
       </w:r>
-      <w:bookmarkEnd w:id="3"/>
+      <w:bookmarkEnd w:id="4"/>
     </w:p>
     <w:p/>
     <w:p>
       <w:pPr>
         <w:pStyle w:val="Titre2"/>
       </w:pPr>
-      <w:bookmarkStart w:id="4" w:name="_Toc21643820"/>
-      <w:r>
-        <w:t xml:space="preserve">Présentation client </w:t>
+      <w:bookmarkStart w:id="5" w:name="_Toc21643820"/>
+      <w:r>
+        <w:t>Situation actuelle</w:t>
+      </w:r>
+      <w:r>
+        <w:t xml:space="preserve"> client </w:t>
       </w:r>
       <w:r>
         <w:t>:</w:t>
       </w:r>
-      <w:bookmarkEnd w:id="4"/>
+      <w:bookmarkEnd w:id="5"/>
     </w:p>
     <w:p>
       <w:pPr>
@@ -3086,14 +3126,14 @@
       <w:pPr>
         <w:pStyle w:val="Titre2"/>
       </w:pPr>
-      <w:bookmarkStart w:id="5" w:name="_Toc21643821"/>
-      <w:r>
-        <w:t>Objectif général du projet</w:t>
+      <w:bookmarkStart w:id="6" w:name="_Toc21643821"/>
+      <w:r>
+        <w:t>Finalité</w:t>
       </w:r>
       <w:r>
         <w:t> :</w:t>
       </w:r>
-      <w:bookmarkEnd w:id="5"/>
+      <w:bookmarkEnd w:id="6"/>
     </w:p>
     <w:p>
       <w:r>
@@ -3124,11 +3164,11 @@
       <w:pPr>
         <w:pStyle w:val="Titre2"/>
       </w:pPr>
-      <w:bookmarkStart w:id="6" w:name="_Toc21643822"/>
+      <w:bookmarkStart w:id="7" w:name="_Toc21643822"/>
       <w:r>
         <w:t>Les objectifs principaux seront donc :</w:t>
       </w:r>
-      <w:bookmarkEnd w:id="6"/>
+      <w:bookmarkEnd w:id="7"/>
       <w:r>
         <w:t xml:space="preserve"> </w:t>
       </w:r>
@@ -3214,28 +3254,16 @@
     </w:p>
     <w:p>
       <w:pPr>
-        <w:pStyle w:val="Paragraphedeliste"/>
-        <w:numPr>
-          <w:ilvl w:val="0"/>
-          <w:numId w:val="1"/>
-        </w:numPr>
-      </w:pPr>
-      <w:r>
-        <w:t>Facile à utiliser</w:t>
-      </w:r>
-    </w:p>
-    <w:p>
-      <w:pPr>
         <w:pStyle w:val="Titre2"/>
       </w:pPr>
-      <w:bookmarkStart w:id="7" w:name="_Toc21643823"/>
+      <w:bookmarkStart w:id="8" w:name="_Toc21643823"/>
       <w:r>
         <w:t xml:space="preserve">Utilisateurs </w:t>
       </w:r>
       <w:r>
         <w:t>possibles</w:t>
       </w:r>
-      <w:bookmarkEnd w:id="7"/>
+      <w:bookmarkEnd w:id="8"/>
     </w:p>
     <w:p>
       <w:r>
@@ -3252,11 +3280,11 @@
       <w:pPr>
         <w:pStyle w:val="Titre2"/>
       </w:pPr>
-      <w:bookmarkStart w:id="8" w:name="_Toc21643824"/>
+      <w:bookmarkStart w:id="9" w:name="_Toc21643824"/>
       <w:r>
         <w:t>Périmètre</w:t>
       </w:r>
-      <w:bookmarkEnd w:id="8"/>
+      <w:bookmarkEnd w:id="9"/>
     </w:p>
     <w:p>
       <w:pPr>
@@ -3267,7 +3295,10 @@
         </w:numPr>
       </w:pPr>
       <w:r>
-        <w:t xml:space="preserve">Usage international (selon l’utilisateur) – collaboration avec la chine </w:t>
+        <w:t>Usage international (selon l’utilisateur</w:t>
+      </w:r>
+      <w:r>
+        <w:t>) – collaboration avec la chine</w:t>
       </w:r>
     </w:p>
     <w:p>
@@ -3291,21 +3322,21 @@
       <w:pPr>
         <w:pStyle w:val="Titre2"/>
       </w:pPr>
-      <w:bookmarkStart w:id="9" w:name="_Toc21643825"/>
+      <w:bookmarkStart w:id="10" w:name="_Toc21643825"/>
       <w:r>
         <w:t>Intervenants :</w:t>
       </w:r>
-      <w:bookmarkEnd w:id="9"/>
+      <w:bookmarkEnd w:id="10"/>
     </w:p>
     <w:p>
       <w:pPr>
         <w:pStyle w:val="Titre3"/>
       </w:pPr>
-      <w:bookmarkStart w:id="10" w:name="_Toc21643826"/>
+      <w:bookmarkStart w:id="11" w:name="_Toc21643826"/>
       <w:r>
         <w:t>Mandant :</w:t>
       </w:r>
-      <w:bookmarkEnd w:id="10"/>
+      <w:bookmarkEnd w:id="11"/>
     </w:p>
     <w:p>
       <w:r>
@@ -3317,11 +3348,11 @@
       <w:pPr>
         <w:pStyle w:val="Titre3"/>
       </w:pPr>
-      <w:bookmarkStart w:id="11" w:name="_Toc21643827"/>
+      <w:bookmarkStart w:id="12" w:name="_Toc21643827"/>
       <w:r>
         <w:t>Mandataire :</w:t>
       </w:r>
-      <w:bookmarkEnd w:id="11"/>
+      <w:bookmarkEnd w:id="12"/>
     </w:p>
     <w:p>
       <w:r>
@@ -3353,12 +3384,12 @@
       <w:pPr>
         <w:pStyle w:val="Titre1"/>
       </w:pPr>
-      <w:bookmarkStart w:id="12" w:name="_Toc21643828"/>
+      <w:bookmarkStart w:id="13" w:name="_Toc21643828"/>
       <w:r>
         <w:lastRenderedPageBreak/>
         <w:t>Schéma de navigation</w:t>
       </w:r>
-      <w:bookmarkEnd w:id="12"/>
+      <w:bookmarkEnd w:id="13"/>
     </w:p>
     <w:p>
       <w:pPr>
@@ -3373,9 +3404,10 @@
           <w:i/>
           <w:noProof/>
           <w:sz w:val="32"/>
+          <w:lang w:eastAsia="fr-CH"/>
         </w:rPr>
         <w:drawing>
-          <wp:anchor distT="0" distB="0" distL="114300" distR="114300" simplePos="0" relativeHeight="251643904" behindDoc="1" locked="0" layoutInCell="1" allowOverlap="1" wp14:anchorId="76273A93" wp14:editId="59FF1808">
+          <wp:anchor distT="0" distB="0" distL="114300" distR="114300" simplePos="0" relativeHeight="251645952" behindDoc="1" locked="0" layoutInCell="1" allowOverlap="1" wp14:anchorId="76273A93" wp14:editId="59FF1808">
             <wp:simplePos x="0" y="0"/>
             <wp:positionH relativeFrom="column">
               <wp:posOffset>-118820</wp:posOffset>
@@ -4107,12 +4139,12 @@
       <w:pPr>
         <w:pStyle w:val="Titre2"/>
       </w:pPr>
-      <w:bookmarkStart w:id="13" w:name="_Toc21643829"/>
+      <w:bookmarkStart w:id="14" w:name="_Toc21643829"/>
       <w:r>
         <w:lastRenderedPageBreak/>
         <w:t>Logo :</w:t>
       </w:r>
-      <w:bookmarkEnd w:id="13"/>
+      <w:bookmarkEnd w:id="14"/>
     </w:p>
     <w:p>
       <w:r>
@@ -4139,7 +4171,7 @@
             <v:path o:extrusionok="f" gradientshapeok="t" o:connecttype="rect"/>
             <o:lock v:ext="edit" aspectratio="t"/>
           </v:shapetype>
-          <v:shape id="_x0000_s1026" type="#_x0000_t75" style="position:absolute;margin-left:-.35pt;margin-top:1.05pt;width:80.25pt;height:60.3pt;z-index:-251644928;mso-position-horizontal-relative:text;mso-position-vertical-relative:text;mso-width-relative:page;mso-height-relative:page" wrapcoords="-100 0 -100 21467 21600 21467 21600 0 -100 0">
+          <v:shape id="_x0000_s1026" type="#_x0000_t75" style="position:absolute;margin-left:-.35pt;margin-top:1.05pt;width:80.25pt;height:60.3pt;z-index:-251646976;mso-position-horizontal-relative:text;mso-position-vertical-relative:text;mso-width-relative:page;mso-height-relative:page" wrapcoords="-100 0 -100 21467 21600 21467 21600 0 -100 0">
             <v:imagedata r:id="rId10" o:title="Logo MyClowd"/>
             <w10:wrap type="tight"/>
           </v:shape>
@@ -4159,11 +4191,11 @@
       <w:pPr>
         <w:pStyle w:val="Titre2"/>
       </w:pPr>
-      <w:bookmarkStart w:id="14" w:name="_Toc21643830"/>
+      <w:bookmarkStart w:id="15" w:name="_Toc21643830"/>
       <w:r>
         <w:t>Description Fonctionnelle :</w:t>
       </w:r>
-      <w:bookmarkEnd w:id="14"/>
+      <w:bookmarkEnd w:id="15"/>
     </w:p>
     <w:p>
       <w:pPr>
@@ -4228,11 +4260,11 @@
       <w:pPr>
         <w:pStyle w:val="Titre2"/>
       </w:pPr>
-      <w:bookmarkStart w:id="15" w:name="_Toc21643831"/>
+      <w:bookmarkStart w:id="16" w:name="_Toc21643831"/>
       <w:r>
         <w:t>Notre façon de travailler :</w:t>
       </w:r>
-      <w:bookmarkEnd w:id="15"/>
+      <w:bookmarkEnd w:id="16"/>
     </w:p>
     <w:p>
       <w:r>
@@ -4330,11 +4362,11 @@
       <w:pPr>
         <w:pStyle w:val="Titre2"/>
       </w:pPr>
-      <w:bookmarkStart w:id="16" w:name="_Toc21643832"/>
+      <w:bookmarkStart w:id="17" w:name="_Toc21643832"/>
       <w:r>
         <w:t>Suivi du projet</w:t>
       </w:r>
-      <w:bookmarkEnd w:id="16"/>
+      <w:bookmarkEnd w:id="17"/>
     </w:p>
     <w:p>
       <w:r>
@@ -4352,11 +4384,11 @@
       <w:pPr>
         <w:pStyle w:val="Titre2"/>
       </w:pPr>
-      <w:bookmarkStart w:id="17" w:name="_Toc21643833"/>
+      <w:bookmarkStart w:id="18" w:name="_Toc21643833"/>
       <w:r>
         <w:t>Livrables :</w:t>
       </w:r>
-      <w:bookmarkEnd w:id="17"/>
+      <w:bookmarkEnd w:id="18"/>
     </w:p>
     <w:p>
       <w:r>
@@ -4372,11 +4404,11 @@
       <w:pPr>
         <w:pStyle w:val="Titre2"/>
       </w:pPr>
-      <w:bookmarkStart w:id="18" w:name="_Toc21643834"/>
+      <w:bookmarkStart w:id="19" w:name="_Toc21643834"/>
       <w:r>
         <w:t>Planning provisoire :</w:t>
       </w:r>
-      <w:bookmarkEnd w:id="18"/>
+      <w:bookmarkEnd w:id="19"/>
     </w:p>
     <w:p>
       <w:r>
@@ -4510,7 +4542,7 @@
           <w:rFonts w:eastAsia="Open Sans Semibold"/>
         </w:rPr>
       </w:pPr>
-      <w:bookmarkStart w:id="19" w:name="_Toc21643835"/>
+      <w:bookmarkStart w:id="20" w:name="_Toc21643835"/>
       <w:r>
         <w:rPr>
           <w:rFonts w:eastAsia="Open Sans Semibold"/>
@@ -4518,7 +4550,7 @@
         <w:lastRenderedPageBreak/>
         <w:t>Maquettes</w:t>
       </w:r>
-      <w:bookmarkEnd w:id="19"/>
+      <w:bookmarkEnd w:id="20"/>
     </w:p>
     <w:p>
       <w:pPr>
@@ -4568,7 +4600,27 @@
           <w:sz w:val="24"/>
           <w:lang w:val="fr-FR"/>
         </w:rPr>
-        <w:t xml:space="preserve">Pour le login nous utilisons une interface très simple à comprendre dans laquelle il suffit d’utiliser l’E-mail qui a été distribué à l’utilisateur. En cas où l’utilisateur à </w:t>
+        <w:t xml:space="preserve">Pour le login nous utilisons une interface très simple à comprendre dans laquelle il suffit d’utiliser l’E-mail qui a été distribué à l’utilisateur. En cas où l’utilisateur </w:t>
+      </w:r>
+      <w:proofErr w:type="spellStart"/>
+      <w:r>
+        <w:rPr>
+          <w:rFonts w:ascii="Open Sans Semibold" w:eastAsia="Open Sans Semibold" w:hAnsi="Open Sans Semibold"/>
+          <w:b/>
+          <w:sz w:val="24"/>
+          <w:lang w:val="fr-FR"/>
+        </w:rPr>
+        <w:t>à</w:t>
+      </w:r>
+      <w:proofErr w:type="spellEnd"/>
+      <w:r>
+        <w:rPr>
+          <w:rFonts w:ascii="Open Sans Semibold" w:eastAsia="Open Sans Semibold" w:hAnsi="Open Sans Semibold"/>
+          <w:b/>
+          <w:sz w:val="24"/>
+          <w:lang w:val="fr-FR"/>
+        </w:rPr>
+        <w:t xml:space="preserve"> </w:t>
       </w:r>
       <w:proofErr w:type="spellStart"/>
       <w:r>
@@ -4605,9 +4657,10 @@
           <w:b/>
           <w:noProof/>
           <w:sz w:val="24"/>
+          <w:lang w:eastAsia="fr-CH"/>
         </w:rPr>
         <w:drawing>
-          <wp:anchor distT="0" distB="0" distL="114300" distR="114300" simplePos="0" relativeHeight="251651072" behindDoc="1" locked="0" layoutInCell="1" allowOverlap="1" wp14:anchorId="6AEB269C" wp14:editId="5A351326">
+          <wp:anchor distT="0" distB="0" distL="114300" distR="114300" simplePos="0" relativeHeight="251653120" behindDoc="1" locked="0" layoutInCell="1" allowOverlap="1" wp14:anchorId="6AEB269C" wp14:editId="5A351326">
             <wp:simplePos x="0" y="0"/>
             <wp:positionH relativeFrom="column">
               <wp:posOffset>-4445</wp:posOffset>
@@ -5054,8 +5107,8 @@
           <w:rFonts w:ascii="Times New Roman" w:eastAsia="Times New Roman" w:hAnsi="Times New Roman"/>
         </w:rPr>
       </w:pPr>
-      <w:bookmarkStart w:id="20" w:name="page5"/>
-      <w:bookmarkEnd w:id="20"/>
+      <w:bookmarkStart w:id="21" w:name="page5"/>
+      <w:bookmarkEnd w:id="21"/>
     </w:p>
     <w:p>
       <w:pPr>
@@ -5088,9 +5141,10 @@
           <w:b/>
           <w:noProof/>
           <w:sz w:val="32"/>
+          <w:lang w:eastAsia="fr-CH"/>
         </w:rPr>
         <w:drawing>
-          <wp:anchor distT="0" distB="0" distL="114300" distR="114300" simplePos="0" relativeHeight="251653120" behindDoc="1" locked="0" layoutInCell="1" allowOverlap="1" wp14:anchorId="7270A4D7" wp14:editId="6670BD3F">
+          <wp:anchor distT="0" distB="0" distL="114300" distR="114300" simplePos="0" relativeHeight="251654144" behindDoc="1" locked="0" layoutInCell="1" allowOverlap="1" wp14:anchorId="7270A4D7" wp14:editId="6670BD3F">
             <wp:simplePos x="0" y="0"/>
             <wp:positionH relativeFrom="column">
               <wp:posOffset>-46990</wp:posOffset>
@@ -5214,9 +5268,10 @@
           <w:b/>
           <w:noProof/>
           <w:sz w:val="24"/>
+          <w:lang w:eastAsia="fr-CH"/>
         </w:rPr>
         <w:drawing>
-          <wp:anchor distT="0" distB="0" distL="114300" distR="114300" simplePos="0" relativeHeight="251654144" behindDoc="1" locked="0" layoutInCell="1" allowOverlap="1" wp14:anchorId="0E18FE85" wp14:editId="6FE8E59E">
+          <wp:anchor distT="0" distB="0" distL="114300" distR="114300" simplePos="0" relativeHeight="251655168" behindDoc="1" locked="0" layoutInCell="1" allowOverlap="1" wp14:anchorId="0E18FE85" wp14:editId="6FE8E59E">
             <wp:simplePos x="0" y="0"/>
             <wp:positionH relativeFrom="column">
               <wp:posOffset>-2540</wp:posOffset>
@@ -5722,8 +5777,8 @@
           <w:rFonts w:ascii="Times New Roman" w:eastAsia="Times New Roman" w:hAnsi="Times New Roman"/>
         </w:rPr>
       </w:pPr>
-      <w:bookmarkStart w:id="21" w:name="page6"/>
-      <w:bookmarkEnd w:id="21"/>
+      <w:bookmarkStart w:id="22" w:name="page6"/>
+      <w:bookmarkEnd w:id="22"/>
     </w:p>
     <w:p>
       <w:pPr>
@@ -5787,6 +5842,7 @@
           <w:b/>
           <w:noProof/>
           <w:sz w:val="24"/>
+          <w:lang w:eastAsia="fr-CH"/>
         </w:rPr>
         <w:drawing>
           <wp:anchor distT="0" distB="0" distL="114300" distR="114300" simplePos="0" relativeHeight="251656192" behindDoc="1" locked="0" layoutInCell="1" allowOverlap="1" wp14:anchorId="2B7F248F" wp14:editId="47AA3C9E">
@@ -6250,8 +6306,8 @@
           <w:rFonts w:ascii="Times New Roman" w:eastAsia="Times New Roman" w:hAnsi="Times New Roman"/>
         </w:rPr>
       </w:pPr>
-      <w:bookmarkStart w:id="22" w:name="page7"/>
-      <w:bookmarkEnd w:id="22"/>
+      <w:bookmarkStart w:id="23" w:name="page7"/>
+      <w:bookmarkEnd w:id="23"/>
     </w:p>
     <w:p>
       <w:pPr>
@@ -6284,9 +6340,10 @@
           <w:b/>
           <w:noProof/>
           <w:sz w:val="32"/>
+          <w:lang w:eastAsia="fr-CH"/>
         </w:rPr>
         <w:drawing>
-          <wp:anchor distT="0" distB="0" distL="114300" distR="114300" simplePos="0" relativeHeight="251658240" behindDoc="1" locked="0" layoutInCell="1" allowOverlap="1" wp14:anchorId="17B28233" wp14:editId="36398B1C">
+          <wp:anchor distT="0" distB="0" distL="114300" distR="114300" simplePos="0" relativeHeight="251657216" behindDoc="1" locked="0" layoutInCell="1" allowOverlap="1" wp14:anchorId="17B28233" wp14:editId="36398B1C">
             <wp:simplePos x="0" y="0"/>
             <wp:positionH relativeFrom="column">
               <wp:posOffset>3810</wp:posOffset>
@@ -6398,9 +6455,10 @@
           <w:b/>
           <w:noProof/>
           <w:sz w:val="24"/>
+          <w:lang w:eastAsia="fr-CH"/>
         </w:rPr>
         <w:drawing>
-          <wp:anchor distT="0" distB="0" distL="114300" distR="114300" simplePos="0" relativeHeight="251659264" behindDoc="1" locked="0" layoutInCell="1" allowOverlap="1" wp14:anchorId="589A8DEF" wp14:editId="3C43DEB8">
+          <wp:anchor distT="0" distB="0" distL="114300" distR="114300" simplePos="0" relativeHeight="251658240" behindDoc="1" locked="0" layoutInCell="1" allowOverlap="1" wp14:anchorId="589A8DEF" wp14:editId="3C43DEB8">
             <wp:simplePos x="0" y="0"/>
             <wp:positionH relativeFrom="column">
               <wp:posOffset>3810</wp:posOffset>
@@ -6888,8 +6946,8 @@
           <w:rFonts w:ascii="Times New Roman" w:eastAsia="Times New Roman" w:hAnsi="Times New Roman"/>
         </w:rPr>
       </w:pPr>
-      <w:bookmarkStart w:id="23" w:name="page8"/>
-      <w:bookmarkEnd w:id="23"/>
+      <w:bookmarkStart w:id="24" w:name="page8"/>
+      <w:bookmarkEnd w:id="24"/>
     </w:p>
     <w:p>
       <w:pPr>
@@ -6954,9 +7012,10 @@
           <w:b/>
           <w:noProof/>
           <w:sz w:val="32"/>
+          <w:lang w:eastAsia="fr-CH"/>
         </w:rPr>
         <w:drawing>
-          <wp:anchor distT="0" distB="0" distL="114300" distR="114300" simplePos="0" relativeHeight="251661312" behindDoc="1" locked="0" layoutInCell="1" allowOverlap="1" wp14:anchorId="50CED08A" wp14:editId="29230C23">
+          <wp:anchor distT="0" distB="0" distL="114300" distR="114300" simplePos="0" relativeHeight="251659264" behindDoc="1" locked="0" layoutInCell="1" allowOverlap="1" wp14:anchorId="50CED08A" wp14:editId="29230C23">
             <wp:simplePos x="0" y="0"/>
             <wp:positionH relativeFrom="column">
               <wp:posOffset>-47625</wp:posOffset>
@@ -7041,7 +7100,7 @@
           <w:b/>
           <w:lang w:val="fr-FR"/>
         </w:rPr>
-        <w:t xml:space="preserve">Suite à votre demande de Sécurité et confidentialité on a créé un partage interne celui qui permet partager uniquement entre les membres faisant partie de l’association sans qu’il y </w:t>
+        <w:t xml:space="preserve">Suite à votre demande de Sécurité et confidentialité on a créé un partage interne celui qui permet partager uniquement entre les membres faisant partie de l’association sans qu’il y ai des doutes sur l’envoie d’un fichier important </w:t>
       </w:r>
       <w:proofErr w:type="gramStart"/>
       <w:r>
@@ -7050,7 +7109,7 @@
           <w:b/>
           <w:lang w:val="fr-FR"/>
         </w:rPr>
-        <w:t>ai</w:t>
+        <w:t>a</w:t>
       </w:r>
       <w:proofErr w:type="gramEnd"/>
       <w:r>
@@ -7059,7 +7118,7 @@
           <w:b/>
           <w:lang w:val="fr-FR"/>
         </w:rPr>
-        <w:t xml:space="preserve"> des doutes sur l’envoie d’un fichier important a une personne externe à l’association.</w:t>
+        <w:t xml:space="preserve"> une personne externe à l’association.</w:t>
       </w:r>
     </w:p>
     <w:p>
@@ -7228,9 +7287,10 @@
           <w:b/>
           <w:noProof/>
           <w:sz w:val="24"/>
+          <w:lang w:eastAsia="fr-CH"/>
         </w:rPr>
         <w:drawing>
-          <wp:anchor distT="0" distB="0" distL="114300" distR="114300" simplePos="0" relativeHeight="251662336" behindDoc="1" locked="0" layoutInCell="1" allowOverlap="1" wp14:anchorId="40955190" wp14:editId="3B66D9A7">
+          <wp:anchor distT="0" distB="0" distL="114300" distR="114300" simplePos="0" relativeHeight="251660288" behindDoc="1" locked="0" layoutInCell="1" allowOverlap="1" wp14:anchorId="40955190" wp14:editId="3B66D9A7">
             <wp:simplePos x="0" y="0"/>
             <wp:positionH relativeFrom="column">
               <wp:posOffset>-90170</wp:posOffset>
@@ -7583,17 +7643,18 @@
           <w:rFonts w:ascii="Times New Roman" w:eastAsia="Times New Roman" w:hAnsi="Times New Roman"/>
         </w:rPr>
       </w:pPr>
-      <w:bookmarkStart w:id="24" w:name="page9"/>
-      <w:bookmarkEnd w:id="24"/>
+      <w:bookmarkStart w:id="25" w:name="page9"/>
+      <w:bookmarkEnd w:id="25"/>
       <w:r>
         <w:rPr>
           <w:rFonts w:ascii="Arial" w:eastAsia="Arial" w:hAnsi="Arial"/>
           <w:noProof/>
           <w:sz w:val="18"/>
+          <w:lang w:eastAsia="fr-CH"/>
         </w:rPr>
         <w:lastRenderedPageBreak/>
         <w:drawing>
-          <wp:anchor distT="0" distB="0" distL="114300" distR="114300" simplePos="0" relativeHeight="251663360" behindDoc="1" locked="0" layoutInCell="1" allowOverlap="1" wp14:anchorId="73B8BB6C" wp14:editId="10FB23AF">
+          <wp:anchor distT="0" distB="0" distL="114300" distR="114300" simplePos="0" relativeHeight="251661312" behindDoc="1" locked="0" layoutInCell="1" allowOverlap="1" wp14:anchorId="73B8BB6C" wp14:editId="10FB23AF">
             <wp:simplePos x="0" y="0"/>
             <wp:positionH relativeFrom="page">
               <wp:posOffset>2990850</wp:posOffset>
@@ -7694,9 +7755,10 @@
           <w:b/>
           <w:noProof/>
           <w:sz w:val="32"/>
+          <w:lang w:eastAsia="fr-CH"/>
         </w:rPr>
         <w:drawing>
-          <wp:anchor distT="0" distB="0" distL="114300" distR="114300" simplePos="0" relativeHeight="251664384" behindDoc="1" locked="0" layoutInCell="1" allowOverlap="1" wp14:anchorId="0D94B763" wp14:editId="1D4BF708">
+          <wp:anchor distT="0" distB="0" distL="114300" distR="114300" simplePos="0" relativeHeight="251662336" behindDoc="1" locked="0" layoutInCell="1" allowOverlap="1" wp14:anchorId="0D94B763" wp14:editId="1D4BF708">
             <wp:simplePos x="0" y="0"/>
             <wp:positionH relativeFrom="column">
               <wp:posOffset>-15240</wp:posOffset>
@@ -7800,9 +7862,10 @@
           <w:b/>
           <w:noProof/>
           <w:sz w:val="24"/>
+          <w:lang w:eastAsia="fr-CH"/>
         </w:rPr>
         <w:drawing>
-          <wp:anchor distT="0" distB="0" distL="114300" distR="114300" simplePos="0" relativeHeight="251665408" behindDoc="1" locked="0" layoutInCell="1" allowOverlap="1" wp14:anchorId="0650ABE0" wp14:editId="5FDE6C2B">
+          <wp:anchor distT="0" distB="0" distL="114300" distR="114300" simplePos="0" relativeHeight="251663360" behindDoc="1" locked="0" layoutInCell="1" allowOverlap="1" wp14:anchorId="0650ABE0" wp14:editId="5FDE6C2B">
             <wp:simplePos x="0" y="0"/>
             <wp:positionH relativeFrom="column">
               <wp:posOffset>-15240</wp:posOffset>
@@ -8249,16 +8312,16 @@
       <w:pPr>
         <w:pStyle w:val="Titre2"/>
       </w:pPr>
-      <w:bookmarkStart w:id="25" w:name="_Toc21643836"/>
+      <w:bookmarkStart w:id="26" w:name="_Toc21643836"/>
       <w:r>
         <w:lastRenderedPageBreak/>
         <w:t>Calendrier :</w:t>
       </w:r>
-      <w:bookmarkEnd w:id="25"/>
+      <w:bookmarkEnd w:id="26"/>
     </w:p>
     <w:p/>
     <w:p>
-      <w:bookmarkStart w:id="26" w:name="_Toc21643837"/>
+      <w:bookmarkStart w:id="27" w:name="_Toc21643837"/>
       <w:r>
         <w:rPr>
           <w:rStyle w:val="Titre3Car"/>
@@ -8271,7 +8334,7 @@
         </w:rPr>
         <w:t xml:space="preserve"> - (Offre)</w:t>
       </w:r>
-      <w:bookmarkEnd w:id="26"/>
+      <w:bookmarkEnd w:id="27"/>
       <w:r>
         <w:t xml:space="preserve"> – 30/8 au 06/09 (fini)</w:t>
       </w:r>
@@ -8282,14 +8345,14 @@
       </w:pPr>
     </w:p>
     <w:p>
-      <w:bookmarkStart w:id="27" w:name="_Toc21643838"/>
+      <w:bookmarkStart w:id="28" w:name="_Toc21643838"/>
       <w:r>
         <w:rPr>
           <w:rStyle w:val="Titre3Car"/>
         </w:rPr>
         <w:t>Sprint 2</w:t>
       </w:r>
-      <w:bookmarkEnd w:id="27"/>
+      <w:bookmarkEnd w:id="28"/>
       <w:r>
         <w:rPr>
           <w:rStyle w:val="Titre3Car"/>
@@ -8305,7 +8368,7 @@
       <w:pPr>
         <w:pStyle w:val="Titre3"/>
       </w:pPr>
-      <w:bookmarkStart w:id="28" w:name="_Toc21643839"/>
+      <w:bookmarkStart w:id="29" w:name="_Toc21643839"/>
       <w:r>
         <w:t>Sprint 3</w:t>
       </w:r>
@@ -8332,7 +8395,7 @@
         </w:rPr>
         <w:t>24/09 – 07/10 (To Do)</w:t>
       </w:r>
-      <w:bookmarkEnd w:id="28"/>
+      <w:bookmarkEnd w:id="29"/>
     </w:p>
     <w:p>
       <w:pPr>
@@ -8343,12 +8406,10 @@
       <w:pPr>
         <w:pStyle w:val="Titre2"/>
       </w:pPr>
-      <w:bookmarkStart w:id="29" w:name="_Toc21643840"/>
+      <w:bookmarkStart w:id="30" w:name="_Toc21643840"/>
       <w:r>
         <w:t>Budget nécessaire (initiale) :</w:t>
       </w:r>
-      <w:bookmarkStart w:id="30" w:name="_GoBack"/>
-      <w:bookmarkEnd w:id="29"/>
       <w:bookmarkEnd w:id="30"/>
     </w:p>
     <w:p>
@@ -8694,62 +8755,151 @@
     <w:p>
       <w:pPr>
         <w:pStyle w:val="Titre2"/>
+        <w:rPr>
+          <w:lang w:val="en-US"/>
+        </w:rPr>
       </w:pPr>
       <w:bookmarkStart w:id="34" w:name="_Toc21643844"/>
-      <w:r>
+      <w:proofErr w:type="gramStart"/>
+      <w:r>
+        <w:rPr>
+          <w:lang w:val="en-US"/>
+        </w:rPr>
         <w:t>Signatures :</w:t>
       </w:r>
       <w:bookmarkEnd w:id="34"/>
-    </w:p>
-    <w:p/>
-    <w:p>
-      <w:r>
-        <w:t>Miguel Soares :</w:t>
-      </w:r>
-      <w:r>
+      <w:proofErr w:type="gramEnd"/>
+    </w:p>
+    <w:p>
+      <w:pPr>
+        <w:rPr>
+          <w:lang w:val="en-US"/>
+        </w:rPr>
+      </w:pPr>
+    </w:p>
+    <w:p>
+      <w:pPr>
+        <w:rPr>
+          <w:lang w:val="en-US"/>
+        </w:rPr>
+      </w:pPr>
+      <w:r>
+        <w:rPr>
+          <w:lang w:val="en-US"/>
+        </w:rPr>
+        <w:t xml:space="preserve">Miguel </w:t>
+      </w:r>
+      <w:proofErr w:type="spellStart"/>
+      <w:proofErr w:type="gramStart"/>
+      <w:r>
+        <w:rPr>
+          <w:lang w:val="en-US"/>
+        </w:rPr>
+        <w:t>Soares</w:t>
+      </w:r>
+      <w:proofErr w:type="spellEnd"/>
+      <w:r>
+        <w:rPr>
+          <w:lang w:val="en-US"/>
+        </w:rPr>
+        <w:t> :</w:t>
+      </w:r>
+      <w:proofErr w:type="gramEnd"/>
+      <w:r>
+        <w:rPr>
+          <w:lang w:val="en-US"/>
+        </w:rPr>
         <w:tab/>
       </w:r>
       <w:r>
+        <w:rPr>
+          <w:lang w:val="en-US"/>
+        </w:rPr>
         <w:tab/>
       </w:r>
       <w:r>
+        <w:rPr>
+          <w:lang w:val="en-US"/>
+        </w:rPr>
         <w:tab/>
       </w:r>
       <w:r>
+        <w:rPr>
+          <w:lang w:val="en-US"/>
+        </w:rPr>
         <w:tab/>
       </w:r>
       <w:r>
+        <w:rPr>
+          <w:lang w:val="en-US"/>
+        </w:rPr>
         <w:tab/>
       </w:r>
       <w:r>
+        <w:rPr>
+          <w:lang w:val="en-US"/>
+        </w:rPr>
         <w:tab/>
       </w:r>
       <w:r>
+        <w:rPr>
+          <w:lang w:val="en-US"/>
+        </w:rPr>
         <w:tab/>
       </w:r>
       <w:r>
+        <w:rPr>
+          <w:lang w:val="en-US"/>
+        </w:rPr>
         <w:tab/>
       </w:r>
       <w:r>
-        <w:t>Marwan Alhe</w:t>
-      </w:r>
-      <w:r>
-        <w:t>lo :</w:t>
+        <w:rPr>
+          <w:lang w:val="en-US"/>
+        </w:rPr>
+        <w:t xml:space="preserve">Marwan </w:t>
+      </w:r>
+      <w:proofErr w:type="spellStart"/>
+      <w:r>
+        <w:rPr>
+          <w:lang w:val="en-US"/>
+        </w:rPr>
+        <w:t>Alhe</w:t>
+      </w:r>
+      <w:r>
+        <w:rPr>
+          <w:lang w:val="en-US"/>
+        </w:rPr>
+        <w:t>lo</w:t>
+      </w:r>
+      <w:proofErr w:type="spellEnd"/>
+      <w:r>
+        <w:rPr>
+          <w:lang w:val="en-US"/>
+        </w:rPr>
+        <w:t> :</w:t>
       </w:r>
       <w:r>
         <w:rPr>
           <w:noProof/>
+          <w:lang w:val="en-US"/>
         </w:rPr>
         <w:t xml:space="preserve"> </w:t>
       </w:r>
     </w:p>
     <w:p>
+      <w:pPr>
+        <w:rPr>
+          <w:lang w:val="en-US"/>
+        </w:rPr>
+      </w:pPr>
       <w:r>
         <w:rPr>
           <w:noProof/>
+          <w:lang w:eastAsia="fr-CH"/>
         </w:rPr>
         <w:drawing>
-          <wp:anchor distT="0" distB="0" distL="114300" distR="114300" simplePos="0" relativeHeight="251666432" behindDoc="0" locked="0" layoutInCell="1" allowOverlap="1" wp14:anchorId="72E88582" wp14:editId="5D56CEE6">
+          <wp:anchor distT="0" distB="0" distL="114300" distR="114300" simplePos="0" relativeHeight="251664384" behindDoc="0" locked="0" layoutInCell="1" allowOverlap="1" wp14:anchorId="72E88582" wp14:editId="5D56CEE6">
             <wp:simplePos x="0" y="0"/>
             <wp:positionH relativeFrom="column">
               <wp:posOffset>73660</wp:posOffset>
@@ -8807,9 +8957,10 @@
       <w:r>
         <w:rPr>
           <w:noProof/>
+          <w:lang w:eastAsia="fr-CH"/>
         </w:rPr>
         <w:drawing>
-          <wp:anchor distT="0" distB="0" distL="114300" distR="114300" simplePos="0" relativeHeight="251667456" behindDoc="0" locked="0" layoutInCell="1" allowOverlap="1" wp14:anchorId="664C455D" wp14:editId="170DEBA3">
+          <wp:anchor distT="0" distB="0" distL="114300" distR="114300" simplePos="0" relativeHeight="251665408" behindDoc="0" locked="0" layoutInCell="1" allowOverlap="1" wp14:anchorId="664C455D" wp14:editId="170DEBA3">
             <wp:simplePos x="0" y="0"/>
             <wp:positionH relativeFrom="column">
               <wp:posOffset>4028226</wp:posOffset>
@@ -8865,9 +9016,26 @@
         </w:drawing>
       </w:r>
     </w:p>
-    <w:p/>
-    <w:p/>
-    <w:p>
+    <w:p>
+      <w:pPr>
+        <w:rPr>
+          <w:lang w:val="en-US"/>
+        </w:rPr>
+      </w:pPr>
+    </w:p>
+    <w:p>
+      <w:pPr>
+        <w:rPr>
+          <w:lang w:val="en-US"/>
+        </w:rPr>
+      </w:pPr>
+    </w:p>
+    <w:p>
+      <w:pPr>
+        <w:rPr>
+          <w:lang w:val="en-US"/>
+        </w:rPr>
+      </w:pPr>
       <w:r>
         <w:rPr>
           <w:noProof/>
@@ -8876,7 +9044,7 @@
         <mc:AlternateContent>
           <mc:Choice Requires="wps">
             <w:drawing>
-              <wp:anchor distT="0" distB="0" distL="114300" distR="114300" simplePos="0" relativeHeight="251648000" behindDoc="0" locked="0" layoutInCell="1" allowOverlap="1" wp14:anchorId="0C158072" wp14:editId="2FED39AE">
+              <wp:anchor distT="0" distB="0" distL="114300" distR="114300" simplePos="0" relativeHeight="251650048" behindDoc="0" locked="0" layoutInCell="1" allowOverlap="1" wp14:anchorId="0C158072" wp14:editId="2FED39AE">
                 <wp:simplePos x="0" y="0"/>
                 <wp:positionH relativeFrom="margin">
                   <wp:posOffset>4037788</wp:posOffset>
@@ -8923,7 +9091,7 @@
               </wp:anchor>
             </w:drawing>
           </mc:Choice>
-          <mc:Fallback>
+          <mc:Fallback xmlns:w16cid="http://schemas.microsoft.com/office/word/2016/wordml/cid" xmlns:am3d="http://schemas.microsoft.com/office/drawing/2017/model3d" xmlns:aink="http://schemas.microsoft.com/office/drawing/2016/ink" xmlns:cx8="http://schemas.microsoft.com/office/drawing/2016/5/14/chartex" xmlns:cx7="http://schemas.microsoft.com/office/drawing/2016/5/13/chartex" xmlns:cx6="http://schemas.microsoft.com/office/drawing/2016/5/12/chartex" xmlns:cx5="http://schemas.microsoft.com/office/drawing/2016/5/11/chartex" xmlns:cx4="http://schemas.microsoft.com/office/drawing/2016/5/10/chartex" xmlns:cx3="http://schemas.microsoft.com/office/drawing/2016/5/9/chartex" xmlns:cx2="http://schemas.microsoft.com/office/drawing/2015/10/21/chartex">
             <w:pict>
               <v:line w14:anchorId="2C672918" id="Connecteur droit 12" o:spid="_x0000_s1026" style="position:absolute;z-index:251665920;visibility:visible;mso-wrap-style:square;mso-wrap-distance-left:9pt;mso-wrap-distance-top:0;mso-wrap-distance-right:9pt;mso-wrap-distance-bottom:0;mso-position-horizontal:absolute;mso-position-horizontal-relative:margin;mso-position-vertical:absolute;mso-position-vertical-relative:text" from="317.95pt,8.3pt" to="452.75pt,8.3pt" o:gfxdata="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" strokecolor="#5b9bd5 [3204]" strokeweight=".5pt">
                 <v:stroke joinstyle="miter"/>
@@ -8941,7 +9109,7 @@
         <mc:AlternateContent>
           <mc:Choice Requires="wps">
             <w:drawing>
-              <wp:anchor distT="0" distB="0" distL="114300" distR="114300" simplePos="0" relativeHeight="251646976" behindDoc="0" locked="0" layoutInCell="1" allowOverlap="1" wp14:anchorId="3ACA9EC1" wp14:editId="0A392417">
+              <wp:anchor distT="0" distB="0" distL="114300" distR="114300" simplePos="0" relativeHeight="251649024" behindDoc="0" locked="0" layoutInCell="1" allowOverlap="1" wp14:anchorId="3ACA9EC1" wp14:editId="0A392417">
                 <wp:simplePos x="0" y="0"/>
                 <wp:positionH relativeFrom="column">
                   <wp:posOffset>14605</wp:posOffset>
@@ -8988,7 +9156,7 @@
               </wp:anchor>
             </w:drawing>
           </mc:Choice>
-          <mc:Fallback>
+          <mc:Fallback xmlns:w16cid="http://schemas.microsoft.com/office/word/2016/wordml/cid" xmlns:am3d="http://schemas.microsoft.com/office/drawing/2017/model3d" xmlns:aink="http://schemas.microsoft.com/office/drawing/2016/ink" xmlns:cx8="http://schemas.microsoft.com/office/drawing/2016/5/14/chartex" xmlns:cx7="http://schemas.microsoft.com/office/drawing/2016/5/13/chartex" xmlns:cx6="http://schemas.microsoft.com/office/drawing/2016/5/12/chartex" xmlns:cx5="http://schemas.microsoft.com/office/drawing/2016/5/11/chartex" xmlns:cx4="http://schemas.microsoft.com/office/drawing/2016/5/10/chartex" xmlns:cx3="http://schemas.microsoft.com/office/drawing/2016/5/9/chartex" xmlns:cx2="http://schemas.microsoft.com/office/drawing/2015/10/21/chartex">
             <w:pict>
               <v:line w14:anchorId="003419DB" id="Connecteur droit 10" o:spid="_x0000_s1026" style="position:absolute;z-index:251663872;visibility:visible;mso-wrap-style:square;mso-wrap-distance-left:9pt;mso-wrap-distance-top:0;mso-wrap-distance-right:9pt;mso-wrap-distance-bottom:0;mso-position-horizontal:absolute;mso-position-horizontal-relative:text;mso-position-vertical:absolute;mso-position-vertical-relative:text" from="1.15pt,10.25pt" to="135.95pt,10.25pt" o:gfxdata="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" strokecolor="#5b9bd5 [3204]" strokeweight=".5pt">
                 <v:stroke joinstyle="miter"/>
@@ -8998,14 +9166,26 @@
         </mc:AlternateContent>
       </w:r>
     </w:p>
-    <w:p/>
-    <w:p>
+    <w:p>
+      <w:pPr>
+        <w:rPr>
+          <w:lang w:val="en-US"/>
+        </w:rPr>
+      </w:pPr>
+    </w:p>
+    <w:p>
+      <w:pPr>
+        <w:rPr>
+          <w:lang w:val="en-US"/>
+        </w:rPr>
+      </w:pPr>
       <w:r>
         <w:rPr>
           <w:noProof/>
+          <w:lang w:eastAsia="fr-CH"/>
         </w:rPr>
         <w:drawing>
-          <wp:anchor distT="0" distB="0" distL="114300" distR="114300" simplePos="0" relativeHeight="251668480" behindDoc="0" locked="0" layoutInCell="1" allowOverlap="1" wp14:anchorId="4D2A2EE4" wp14:editId="6655C4EE">
+          <wp:anchor distT="0" distB="0" distL="114300" distR="114300" simplePos="0" relativeHeight="251666432" behindDoc="0" locked="0" layoutInCell="1" allowOverlap="1" wp14:anchorId="4D2A2EE4" wp14:editId="6655C4EE">
             <wp:simplePos x="0" y="0"/>
             <wp:positionH relativeFrom="column">
               <wp:posOffset>-57150</wp:posOffset>
@@ -9068,7 +9248,7 @@
         <mc:AlternateContent>
           <mc:Choice Requires="wps">
             <w:drawing>
-              <wp:anchor distT="0" distB="0" distL="114300" distR="114300" simplePos="0" relativeHeight="251650048" behindDoc="0" locked="0" layoutInCell="1" allowOverlap="1" wp14:anchorId="0370D214" wp14:editId="1A380729">
+              <wp:anchor distT="0" distB="0" distL="114300" distR="114300" simplePos="0" relativeHeight="251652096" behindDoc="0" locked="0" layoutInCell="1" allowOverlap="1" wp14:anchorId="0370D214" wp14:editId="1A380729">
                 <wp:simplePos x="0" y="0"/>
                 <wp:positionH relativeFrom="margin">
                   <wp:align>right</wp:align>
@@ -9115,7 +9295,7 @@
               </wp:anchor>
             </w:drawing>
           </mc:Choice>
-          <mc:Fallback>
+          <mc:Fallback xmlns:w16cid="http://schemas.microsoft.com/office/word/2016/wordml/cid" xmlns:am3d="http://schemas.microsoft.com/office/drawing/2017/model3d" xmlns:aink="http://schemas.microsoft.com/office/drawing/2016/ink" xmlns:cx8="http://schemas.microsoft.com/office/drawing/2016/5/14/chartex" xmlns:cx7="http://schemas.microsoft.com/office/drawing/2016/5/13/chartex" xmlns:cx6="http://schemas.microsoft.com/office/drawing/2016/5/12/chartex" xmlns:cx5="http://schemas.microsoft.com/office/drawing/2016/5/11/chartex" xmlns:cx4="http://schemas.microsoft.com/office/drawing/2016/5/10/chartex" xmlns:cx3="http://schemas.microsoft.com/office/drawing/2016/5/9/chartex" xmlns:cx2="http://schemas.microsoft.com/office/drawing/2015/10/21/chartex">
             <w:pict>
               <v:line w14:anchorId="7913FC01" id="Connecteur droit 14" o:spid="_x0000_s1026" style="position:absolute;z-index:251670016;visibility:visible;mso-wrap-style:square;mso-wrap-distance-left:9pt;mso-wrap-distance-top:0;mso-wrap-distance-right:9pt;mso-wrap-distance-bottom:0;mso-position-horizontal:right;mso-position-horizontal-relative:margin;mso-position-vertical:absolute;mso-position-vertical-relative:text" from="83.6pt,35.15pt" to="218.4pt,35.15pt" o:gfxdata="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" strokecolor="#5b9bd5 [3204]" strokeweight=".5pt">
                 <v:stroke joinstyle="miter"/>
@@ -9133,7 +9313,7 @@
         <mc:AlternateContent>
           <mc:Choice Requires="wps">
             <w:drawing>
-              <wp:anchor distT="0" distB="0" distL="114300" distR="114300" simplePos="0" relativeHeight="251649024" behindDoc="0" locked="0" layoutInCell="1" allowOverlap="1" wp14:anchorId="727764B7" wp14:editId="695FC2DA">
+              <wp:anchor distT="0" distB="0" distL="114300" distR="114300" simplePos="0" relativeHeight="251651072" behindDoc="0" locked="0" layoutInCell="1" allowOverlap="1" wp14:anchorId="727764B7" wp14:editId="695FC2DA">
                 <wp:simplePos x="0" y="0"/>
                 <wp:positionH relativeFrom="margin">
                   <wp:align>left</wp:align>
@@ -9180,7 +9360,7 @@
               </wp:anchor>
             </w:drawing>
           </mc:Choice>
-          <mc:Fallback>
+          <mc:Fallback xmlns:w16cid="http://schemas.microsoft.com/office/word/2016/wordml/cid" xmlns:am3d="http://schemas.microsoft.com/office/drawing/2017/model3d" xmlns:aink="http://schemas.microsoft.com/office/drawing/2016/ink" xmlns:cx8="http://schemas.microsoft.com/office/drawing/2016/5/14/chartex" xmlns:cx7="http://schemas.microsoft.com/office/drawing/2016/5/13/chartex" xmlns:cx6="http://schemas.microsoft.com/office/drawing/2016/5/12/chartex" xmlns:cx5="http://schemas.microsoft.com/office/drawing/2016/5/11/chartex" xmlns:cx4="http://schemas.microsoft.com/office/drawing/2016/5/10/chartex" xmlns:cx3="http://schemas.microsoft.com/office/drawing/2016/5/9/chartex" xmlns:cx2="http://schemas.microsoft.com/office/drawing/2015/10/21/chartex">
             <w:pict>
               <v:line w14:anchorId="128E29E0" id="Connecteur droit 13" o:spid="_x0000_s1026" style="position:absolute;z-index:251667968;visibility:visible;mso-wrap-style:square;mso-wrap-distance-left:9pt;mso-wrap-distance-top:0;mso-wrap-distance-right:9pt;mso-wrap-distance-bottom:0;mso-position-horizontal:left;mso-position-horizontal-relative:margin;mso-position-vertical:absolute;mso-position-vertical-relative:text" from="0,38.5pt" to="134.8pt,38.5pt" o:gfxdata="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" strokecolor="#5b9bd5 [3204]" strokeweight=".5pt">
                 <v:stroke joinstyle="miter"/>
@@ -9191,38 +9371,104 @@
         </mc:AlternateContent>
       </w:r>
       <w:r>
-        <w:t>Johnny Vaca :</w:t>
-      </w:r>
-      <w:r>
+        <w:rPr>
+          <w:lang w:val="en-US"/>
+        </w:rPr>
+        <w:t xml:space="preserve">Johnny </w:t>
+      </w:r>
+      <w:proofErr w:type="spellStart"/>
+      <w:proofErr w:type="gramStart"/>
+      <w:r>
+        <w:rPr>
+          <w:lang w:val="en-US"/>
+        </w:rPr>
+        <w:t>Vaca</w:t>
+      </w:r>
+      <w:proofErr w:type="spellEnd"/>
+      <w:r>
+        <w:rPr>
+          <w:lang w:val="en-US"/>
+        </w:rPr>
+        <w:t> :</w:t>
+      </w:r>
+      <w:proofErr w:type="gramEnd"/>
+      <w:r>
+        <w:rPr>
+          <w:lang w:val="en-US"/>
+        </w:rPr>
         <w:tab/>
       </w:r>
       <w:r>
+        <w:rPr>
+          <w:lang w:val="en-US"/>
+        </w:rPr>
         <w:tab/>
       </w:r>
       <w:r>
+        <w:rPr>
+          <w:lang w:val="en-US"/>
+        </w:rPr>
         <w:tab/>
       </w:r>
       <w:r>
+        <w:rPr>
+          <w:lang w:val="en-US"/>
+        </w:rPr>
         <w:tab/>
       </w:r>
       <w:r>
+        <w:rPr>
+          <w:lang w:val="en-US"/>
+        </w:rPr>
         <w:tab/>
       </w:r>
       <w:r>
+        <w:rPr>
+          <w:lang w:val="en-US"/>
+        </w:rPr>
         <w:tab/>
       </w:r>
       <w:r>
+        <w:rPr>
+          <w:lang w:val="en-US"/>
+        </w:rPr>
         <w:tab/>
       </w:r>
       <w:r>
+        <w:rPr>
+          <w:lang w:val="en-US"/>
+        </w:rPr>
         <w:tab/>
         <w:t>Client :</w:t>
       </w:r>
     </w:p>
-    <w:p/>
-    <w:p/>
-    <w:p/>
-    <w:p>
+    <w:p>
+      <w:pPr>
+        <w:rPr>
+          <w:lang w:val="en-US"/>
+        </w:rPr>
+      </w:pPr>
+    </w:p>
+    <w:p>
+      <w:pPr>
+        <w:rPr>
+          <w:lang w:val="en-US"/>
+        </w:rPr>
+      </w:pPr>
+    </w:p>
+    <w:p>
+      <w:pPr>
+        <w:rPr>
+          <w:lang w:val="en-US"/>
+        </w:rPr>
+      </w:pPr>
+    </w:p>
+    <w:p>
+      <w:pPr>
+        <w:rPr>
+          <w:lang w:val="en-US"/>
+        </w:rPr>
+      </w:pPr>
       <w:r>
         <w:rPr>
           <w:noProof/>
@@ -9231,7 +9477,7 @@
         <mc:AlternateContent>
           <mc:Choice Requires="wps">
             <w:drawing>
-              <wp:anchor distT="0" distB="0" distL="114300" distR="114300" simplePos="0" relativeHeight="251670528" behindDoc="0" locked="0" layoutInCell="1" allowOverlap="1" wp14:anchorId="19C32780" wp14:editId="6ECF081A">
+              <wp:anchor distT="0" distB="0" distL="114300" distR="114300" simplePos="0" relativeHeight="251668480" behindDoc="0" locked="0" layoutInCell="1" allowOverlap="1" wp14:anchorId="19C32780" wp14:editId="6ECF081A">
                 <wp:simplePos x="0" y="0"/>
                 <wp:positionH relativeFrom="margin">
                   <wp:posOffset>4037788</wp:posOffset>
@@ -9278,7 +9524,7 @@
               </wp:anchor>
             </w:drawing>
           </mc:Choice>
-          <mc:Fallback>
+          <mc:Fallback xmlns:w16cid="http://schemas.microsoft.com/office/word/2016/wordml/cid" xmlns:am3d="http://schemas.microsoft.com/office/drawing/2017/model3d" xmlns:aink="http://schemas.microsoft.com/office/drawing/2016/ink" xmlns:cx8="http://schemas.microsoft.com/office/drawing/2016/5/14/chartex" xmlns:cx7="http://schemas.microsoft.com/office/drawing/2016/5/13/chartex" xmlns:cx6="http://schemas.microsoft.com/office/drawing/2016/5/12/chartex" xmlns:cx5="http://schemas.microsoft.com/office/drawing/2016/5/11/chartex" xmlns:cx4="http://schemas.microsoft.com/office/drawing/2016/5/10/chartex" xmlns:cx3="http://schemas.microsoft.com/office/drawing/2016/5/9/chartex" xmlns:cx2="http://schemas.microsoft.com/office/drawing/2015/10/21/chartex">
             <w:pict>
               <v:line w14:anchorId="5F0D158A" id="Connecteur droit 15" o:spid="_x0000_s1026" style="position:absolute;z-index:251692544;visibility:visible;mso-wrap-style:square;mso-wrap-distance-left:9pt;mso-wrap-distance-top:0;mso-wrap-distance-right:9pt;mso-wrap-distance-bottom:0;mso-position-horizontal:absolute;mso-position-horizontal-relative:margin;mso-position-vertical:absolute;mso-position-vertical-relative:text" from="317.95pt,8.3pt" to="452.75pt,8.3pt" o:gfxdata="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" strokecolor="#5b9bd5 [3204]" strokeweight=".5pt">
                 <v:stroke joinstyle="miter"/>
@@ -9296,7 +9542,7 @@
         <mc:AlternateContent>
           <mc:Choice Requires="wps">
             <w:drawing>
-              <wp:anchor distT="0" distB="0" distL="114300" distR="114300" simplePos="0" relativeHeight="251669504" behindDoc="0" locked="0" layoutInCell="1" allowOverlap="1" wp14:anchorId="1776CCE7" wp14:editId="439F6C58">
+              <wp:anchor distT="0" distB="0" distL="114300" distR="114300" simplePos="0" relativeHeight="251667456" behindDoc="0" locked="0" layoutInCell="1" allowOverlap="1" wp14:anchorId="1776CCE7" wp14:editId="439F6C58">
                 <wp:simplePos x="0" y="0"/>
                 <wp:positionH relativeFrom="column">
                   <wp:posOffset>14605</wp:posOffset>
@@ -9343,7 +9589,7 @@
               </wp:anchor>
             </w:drawing>
           </mc:Choice>
-          <mc:Fallback>
+          <mc:Fallback xmlns:w16cid="http://schemas.microsoft.com/office/word/2016/wordml/cid" xmlns:am3d="http://schemas.microsoft.com/office/drawing/2017/model3d" xmlns:aink="http://schemas.microsoft.com/office/drawing/2016/ink" xmlns:cx8="http://schemas.microsoft.com/office/drawing/2016/5/14/chartex" xmlns:cx7="http://schemas.microsoft.com/office/drawing/2016/5/13/chartex" xmlns:cx6="http://schemas.microsoft.com/office/drawing/2016/5/12/chartex" xmlns:cx5="http://schemas.microsoft.com/office/drawing/2016/5/11/chartex" xmlns:cx4="http://schemas.microsoft.com/office/drawing/2016/5/10/chartex" xmlns:cx3="http://schemas.microsoft.com/office/drawing/2016/5/9/chartex" xmlns:cx2="http://schemas.microsoft.com/office/drawing/2015/10/21/chartex">
             <w:pict>
               <v:line w14:anchorId="6A2775A7" id="Connecteur droit 31" o:spid="_x0000_s1026" style="position:absolute;z-index:251691520;visibility:visible;mso-wrap-style:square;mso-wrap-distance-left:9pt;mso-wrap-distance-top:0;mso-wrap-distance-right:9pt;mso-wrap-distance-bottom:0;mso-position-horizontal:absolute;mso-position-horizontal-relative:text;mso-position-vertical:absolute;mso-position-vertical-relative:text" from="1.15pt,10.25pt" to="135.95pt,10.25pt" o:gfxdata="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" strokecolor="#5b9bd5 [3204]" strokeweight=".5pt">
                 <v:stroke joinstyle="miter"/>
@@ -9353,14 +9599,62 @@
         </mc:AlternateContent>
       </w:r>
     </w:p>
-    <w:p/>
-    <w:p/>
-    <w:p/>
-    <w:p/>
-    <w:p/>
-    <w:p/>
-    <w:p/>
-    <w:p/>
+    <w:p>
+      <w:pPr>
+        <w:rPr>
+          <w:lang w:val="en-US"/>
+        </w:rPr>
+      </w:pPr>
+    </w:p>
+    <w:p>
+      <w:pPr>
+        <w:rPr>
+          <w:lang w:val="en-US"/>
+        </w:rPr>
+      </w:pPr>
+    </w:p>
+    <w:p>
+      <w:pPr>
+        <w:rPr>
+          <w:lang w:val="en-US"/>
+        </w:rPr>
+      </w:pPr>
+    </w:p>
+    <w:p>
+      <w:pPr>
+        <w:rPr>
+          <w:lang w:val="en-US"/>
+        </w:rPr>
+      </w:pPr>
+    </w:p>
+    <w:p>
+      <w:pPr>
+        <w:rPr>
+          <w:lang w:val="en-US"/>
+        </w:rPr>
+      </w:pPr>
+    </w:p>
+    <w:p>
+      <w:pPr>
+        <w:rPr>
+          <w:lang w:val="en-US"/>
+        </w:rPr>
+      </w:pPr>
+    </w:p>
+    <w:p>
+      <w:pPr>
+        <w:rPr>
+          <w:lang w:val="en-US"/>
+        </w:rPr>
+      </w:pPr>
+    </w:p>
+    <w:p>
+      <w:pPr>
+        <w:rPr>
+          <w:lang w:val="en-US"/>
+        </w:rPr>
+      </w:pPr>
+    </w:p>
     <w:sectPr>
       <w:headerReference w:type="default" r:id="rId28"/>
       <w:footerReference w:type="default" r:id="rId29"/>
@@ -9375,7 +9669,7 @@
 </file>
 
 <file path=word/endnotes.xml><?xml version="1.0" encoding="utf-8"?>
-<w:endnotes xmlns:wpc="http://schemas.microsoft.com/office/word/2010/wordprocessingCanvas" xmlns:cx="http://schemas.microsoft.com/office/drawing/2014/chartex" xmlns:cx1="http://schemas.microsoft.com/office/drawing/2015/9/8/chartex" xmlns:cx2="http://schemas.microsoft.com/office/drawing/2015/10/21/chartex" xmlns:cx3="http://schemas.microsoft.com/office/drawing/2016/5/9/chartex" xmlns:cx4="http://schemas.microsoft.com/office/drawing/2016/5/10/chartex" xmlns:cx5="http://schemas.microsoft.com/office/drawing/2016/5/11/chartex" xmlns:cx6="http://schemas.microsoft.com/office/drawing/2016/5/12/chartex" xmlns:cx7="http://schemas.microsoft.com/office/drawing/2016/5/13/chartex" xmlns:cx8="http://schemas.microsoft.com/office/drawing/2016/5/14/chartex" xmlns:mc="http://schemas.openxmlformats.org/markup-compatibility/2006" xmlns:aink="http://schemas.microsoft.com/office/drawing/2016/ink" xmlns:am3d="http://schemas.microsoft.com/office/drawing/2017/model3d" xmlns:o="urn:schemas-microsoft-com:office:office" xmlns:r="http://schemas.openxmlformats.org/officeDocument/2006/relationships" xmlns:m="http://schemas.openxmlformats.org/officeDocument/2006/math" xmlns:v="urn:schemas-microsoft-com:vml" xmlns:wp14="http://schemas.microsoft.com/office/word/2010/wordprocessingDrawing" xmlns:wp="http://schemas.openxmlformats.org/drawingml/2006/wordprocessingDrawing" xmlns:w10="urn:schemas-microsoft-com:office:word" xmlns:w="http://schemas.openxmlformats.org/wordprocessingml/2006/main" xmlns:w14="http://schemas.microsoft.com/office/word/2010/wordml" xmlns:w15="http://schemas.microsoft.com/office/word/2012/wordml" xmlns:w16cid="http://schemas.microsoft.com/office/word/2016/wordml/cid" xmlns:w16se="http://schemas.microsoft.com/office/word/2015/wordml/symex" xmlns:wpg="http://schemas.microsoft.com/office/word/2010/wordprocessingGroup" xmlns:wpi="http://schemas.microsoft.com/office/word/2010/wordprocessingInk" xmlns:wne="http://schemas.microsoft.com/office/word/2006/wordml" xmlns:wps="http://schemas.microsoft.com/office/word/2010/wordprocessingShape" mc:Ignorable="w14 w15 w16se w16cid wp14">
+<w:endnotes xmlns:wpc="http://schemas.microsoft.com/office/word/2010/wordprocessingCanvas" xmlns:cx="http://schemas.microsoft.com/office/drawing/2014/chartex" xmlns:cx1="http://schemas.microsoft.com/office/drawing/2015/9/8/chartex" xmlns:mc="http://schemas.openxmlformats.org/markup-compatibility/2006" xmlns:o="urn:schemas-microsoft-com:office:office" xmlns:r="http://schemas.openxmlformats.org/officeDocument/2006/relationships" xmlns:m="http://schemas.openxmlformats.org/officeDocument/2006/math" xmlns:v="urn:schemas-microsoft-com:vml" xmlns:wp14="http://schemas.microsoft.com/office/word/2010/wordprocessingDrawing" xmlns:wp="http://schemas.openxmlformats.org/drawingml/2006/wordprocessingDrawing" xmlns:w10="urn:schemas-microsoft-com:office:word" xmlns:w="http://schemas.openxmlformats.org/wordprocessingml/2006/main" xmlns:w14="http://schemas.microsoft.com/office/word/2010/wordml" xmlns:w15="http://schemas.microsoft.com/office/word/2012/wordml" xmlns:w16se="http://schemas.microsoft.com/office/word/2015/wordml/symex" xmlns:wpg="http://schemas.microsoft.com/office/word/2010/wordprocessingGroup" xmlns:wpi="http://schemas.microsoft.com/office/word/2010/wordprocessingInk" xmlns:wne="http://schemas.microsoft.com/office/word/2006/wordml" xmlns:wps="http://schemas.microsoft.com/office/word/2010/wordprocessingShape" mc:Ignorable="w14 w15 w16se wp14">
   <w:endnote w:type="separator" w:id="-1">
     <w:p>
       <w:r>
@@ -9394,7 +9688,7 @@
 </file>
 
 <file path=word/footer1.xml><?xml version="1.0" encoding="utf-8"?>
-<w:ftr xmlns:wpc="http://schemas.microsoft.com/office/word/2010/wordprocessingCanvas" xmlns:cx="http://schemas.microsoft.com/office/drawing/2014/chartex" xmlns:cx1="http://schemas.microsoft.com/office/drawing/2015/9/8/chartex" xmlns:cx2="http://schemas.microsoft.com/office/drawing/2015/10/21/chartex" xmlns:cx3="http://schemas.microsoft.com/office/drawing/2016/5/9/chartex" xmlns:cx4="http://schemas.microsoft.com/office/drawing/2016/5/10/chartex" xmlns:cx5="http://schemas.microsoft.com/office/drawing/2016/5/11/chartex" xmlns:cx6="http://schemas.microsoft.com/office/drawing/2016/5/12/chartex" xmlns:cx7="http://schemas.microsoft.com/office/drawing/2016/5/13/chartex" xmlns:cx8="http://schemas.microsoft.com/office/drawing/2016/5/14/chartex" xmlns:mc="http://schemas.openxmlformats.org/markup-compatibility/2006" xmlns:aink="http://schemas.microsoft.com/office/drawing/2016/ink" xmlns:am3d="http://schemas.microsoft.com/office/drawing/2017/model3d" xmlns:o="urn:schemas-microsoft-com:office:office" xmlns:r="http://schemas.openxmlformats.org/officeDocument/2006/relationships" xmlns:m="http://schemas.openxmlformats.org/officeDocument/2006/math" xmlns:v="urn:schemas-microsoft-com:vml" xmlns:wp14="http://schemas.microsoft.com/office/word/2010/wordprocessingDrawing" xmlns:wp="http://schemas.openxmlformats.org/drawingml/2006/wordprocessingDrawing" xmlns:w10="urn:schemas-microsoft-com:office:word" xmlns:w="http://schemas.openxmlformats.org/wordprocessingml/2006/main" xmlns:w14="http://schemas.microsoft.com/office/word/2010/wordml" xmlns:w15="http://schemas.microsoft.com/office/word/2012/wordml" xmlns:w16cid="http://schemas.microsoft.com/office/word/2016/wordml/cid" xmlns:w16se="http://schemas.microsoft.com/office/word/2015/wordml/symex" xmlns:wpg="http://schemas.microsoft.com/office/word/2010/wordprocessingGroup" xmlns:wpi="http://schemas.microsoft.com/office/word/2010/wordprocessingInk" xmlns:wne="http://schemas.microsoft.com/office/word/2006/wordml" xmlns:wps="http://schemas.microsoft.com/office/word/2010/wordprocessingShape" mc:Ignorable="w14 w15 w16se w16cid wp14">
+<w:ftr xmlns:wpc="http://schemas.microsoft.com/office/word/2010/wordprocessingCanvas" xmlns:cx="http://schemas.microsoft.com/office/drawing/2014/chartex" xmlns:cx1="http://schemas.microsoft.com/office/drawing/2015/9/8/chartex" xmlns:mc="http://schemas.openxmlformats.org/markup-compatibility/2006" xmlns:o="urn:schemas-microsoft-com:office:office" xmlns:r="http://schemas.openxmlformats.org/officeDocument/2006/relationships" xmlns:m="http://schemas.openxmlformats.org/officeDocument/2006/math" xmlns:v="urn:schemas-microsoft-com:vml" xmlns:wp14="http://schemas.microsoft.com/office/word/2010/wordprocessingDrawing" xmlns:wp="http://schemas.openxmlformats.org/drawingml/2006/wordprocessingDrawing" xmlns:w10="urn:schemas-microsoft-com:office:word" xmlns:w="http://schemas.openxmlformats.org/wordprocessingml/2006/main" xmlns:w14="http://schemas.microsoft.com/office/word/2010/wordml" xmlns:w15="http://schemas.microsoft.com/office/word/2012/wordml" xmlns:w16se="http://schemas.microsoft.com/office/word/2015/wordml/symex" xmlns:wpg="http://schemas.microsoft.com/office/word/2010/wordprocessingGroup" xmlns:wpi="http://schemas.microsoft.com/office/word/2010/wordprocessingInk" xmlns:wne="http://schemas.microsoft.com/office/word/2006/wordml" xmlns:wps="http://schemas.microsoft.com/office/word/2010/wordprocessingShape" mc:Ignorable="w14 w15 w16se wp14">
   <w:p>
     <w:pPr>
       <w:pStyle w:val="Pieddepage"/>
@@ -9423,7 +9717,10 @@
           <w:fldChar w:fldCharType="separate"/>
         </w:r>
         <w:r>
-          <w:t>13</w:t>
+          <w:rPr>
+            <w:noProof/>
+          </w:rPr>
+          <w:t>4</w:t>
         </w:r>
         <w:r>
           <w:fldChar w:fldCharType="end"/>
@@ -9454,7 +9751,7 @@
       <w:rPr>
         <w:noProof/>
       </w:rPr>
-      <w:t>10.10.2019</w:t>
+      <w:t>28.10.2019</w:t>
     </w:r>
     <w:r>
       <w:fldChar w:fldCharType="end"/>
@@ -9464,7 +9761,7 @@
 </file>
 
 <file path=word/footer2.xml><?xml version="1.0" encoding="utf-8"?>
-<w:ftr xmlns:wpc="http://schemas.microsoft.com/office/word/2010/wordprocessingCanvas" xmlns:cx="http://schemas.microsoft.com/office/drawing/2014/chartex" xmlns:cx1="http://schemas.microsoft.com/office/drawing/2015/9/8/chartex" xmlns:cx2="http://schemas.microsoft.com/office/drawing/2015/10/21/chartex" xmlns:cx3="http://schemas.microsoft.com/office/drawing/2016/5/9/chartex" xmlns:cx4="http://schemas.microsoft.com/office/drawing/2016/5/10/chartex" xmlns:cx5="http://schemas.microsoft.com/office/drawing/2016/5/11/chartex" xmlns:cx6="http://schemas.microsoft.com/office/drawing/2016/5/12/chartex" xmlns:cx7="http://schemas.microsoft.com/office/drawing/2016/5/13/chartex" xmlns:cx8="http://schemas.microsoft.com/office/drawing/2016/5/14/chartex" xmlns:mc="http://schemas.openxmlformats.org/markup-compatibility/2006" xmlns:aink="http://schemas.microsoft.com/office/drawing/2016/ink" xmlns:am3d="http://schemas.microsoft.com/office/drawing/2017/model3d" xmlns:o="urn:schemas-microsoft-com:office:office" xmlns:r="http://schemas.openxmlformats.org/officeDocument/2006/relationships" xmlns:m="http://schemas.openxmlformats.org/officeDocument/2006/math" xmlns:v="urn:schemas-microsoft-com:vml" xmlns:wp14="http://schemas.microsoft.com/office/word/2010/wordprocessingDrawing" xmlns:wp="http://schemas.openxmlformats.org/drawingml/2006/wordprocessingDrawing" xmlns:w10="urn:schemas-microsoft-com:office:word" xmlns:w="http://schemas.openxmlformats.org/wordprocessingml/2006/main" xmlns:w14="http://schemas.microsoft.com/office/word/2010/wordml" xmlns:w15="http://schemas.microsoft.com/office/word/2012/wordml" xmlns:w16cid="http://schemas.microsoft.com/office/word/2016/wordml/cid" xmlns:w16se="http://schemas.microsoft.com/office/word/2015/wordml/symex" xmlns:wpg="http://schemas.microsoft.com/office/word/2010/wordprocessingGroup" xmlns:wpi="http://schemas.microsoft.com/office/word/2010/wordprocessingInk" xmlns:wne="http://schemas.microsoft.com/office/word/2006/wordml" xmlns:wps="http://schemas.microsoft.com/office/word/2010/wordprocessingShape" mc:Ignorable="w14 w15 w16se w16cid wp14">
+<w:ftr xmlns:wpc="http://schemas.microsoft.com/office/word/2010/wordprocessingCanvas" xmlns:cx="http://schemas.microsoft.com/office/drawing/2014/chartex" xmlns:cx1="http://schemas.microsoft.com/office/drawing/2015/9/8/chartex" xmlns:mc="http://schemas.openxmlformats.org/markup-compatibility/2006" xmlns:o="urn:schemas-microsoft-com:office:office" xmlns:r="http://schemas.openxmlformats.org/officeDocument/2006/relationships" xmlns:m="http://schemas.openxmlformats.org/officeDocument/2006/math" xmlns:v="urn:schemas-microsoft-com:vml" xmlns:wp14="http://schemas.microsoft.com/office/word/2010/wordprocessingDrawing" xmlns:wp="http://schemas.openxmlformats.org/drawingml/2006/wordprocessingDrawing" xmlns:w10="urn:schemas-microsoft-com:office:word" xmlns:w="http://schemas.openxmlformats.org/wordprocessingml/2006/main" xmlns:w14="http://schemas.microsoft.com/office/word/2010/wordml" xmlns:w15="http://schemas.microsoft.com/office/word/2012/wordml" xmlns:w16se="http://schemas.microsoft.com/office/word/2015/wordml/symex" xmlns:wpg="http://schemas.microsoft.com/office/word/2010/wordprocessingGroup" xmlns:wpi="http://schemas.microsoft.com/office/word/2010/wordprocessingInk" xmlns:wne="http://schemas.microsoft.com/office/word/2006/wordml" xmlns:wps="http://schemas.microsoft.com/office/word/2010/wordprocessingShape" mc:Ignorable="w14 w15 w16se wp14">
   <w:p>
     <w:pPr>
       <w:pStyle w:val="Pieddepage"/>
@@ -9494,9 +9791,10 @@
         </w:r>
         <w:r>
           <w:rPr>
+            <w:noProof/>
             <w:lang w:val="fr-FR"/>
           </w:rPr>
-          <w:t>2</w:t>
+          <w:t>11</w:t>
         </w:r>
         <w:r>
           <w:fldChar w:fldCharType="end"/>
@@ -9527,7 +9825,7 @@
       <w:rPr>
         <w:noProof/>
       </w:rPr>
-      <w:t>10.10.2019</w:t>
+      <w:t>28.10.2019</w:t>
     </w:r>
     <w:r>
       <w:fldChar w:fldCharType="end"/>
@@ -9537,7 +9835,7 @@
 </file>
 
 <file path=word/footer3.xml><?xml version="1.0" encoding="utf-8"?>
-<w:ftr xmlns:wpc="http://schemas.microsoft.com/office/word/2010/wordprocessingCanvas" xmlns:cx="http://schemas.microsoft.com/office/drawing/2014/chartex" xmlns:cx1="http://schemas.microsoft.com/office/drawing/2015/9/8/chartex" xmlns:cx2="http://schemas.microsoft.com/office/drawing/2015/10/21/chartex" xmlns:cx3="http://schemas.microsoft.com/office/drawing/2016/5/9/chartex" xmlns:cx4="http://schemas.microsoft.com/office/drawing/2016/5/10/chartex" xmlns:cx5="http://schemas.microsoft.com/office/drawing/2016/5/11/chartex" xmlns:cx6="http://schemas.microsoft.com/office/drawing/2016/5/12/chartex" xmlns:cx7="http://schemas.microsoft.com/office/drawing/2016/5/13/chartex" xmlns:cx8="http://schemas.microsoft.com/office/drawing/2016/5/14/chartex" xmlns:mc="http://schemas.openxmlformats.org/markup-compatibility/2006" xmlns:aink="http://schemas.microsoft.com/office/drawing/2016/ink" xmlns:am3d="http://schemas.microsoft.com/office/drawing/2017/model3d" xmlns:o="urn:schemas-microsoft-com:office:office" xmlns:r="http://schemas.openxmlformats.org/officeDocument/2006/relationships" xmlns:m="http://schemas.openxmlformats.org/officeDocument/2006/math" xmlns:v="urn:schemas-microsoft-com:vml" xmlns:wp14="http://schemas.microsoft.com/office/word/2010/wordprocessingDrawing" xmlns:wp="http://schemas.openxmlformats.org/drawingml/2006/wordprocessingDrawing" xmlns:w10="urn:schemas-microsoft-com:office:word" xmlns:w="http://schemas.openxmlformats.org/wordprocessingml/2006/main" xmlns:w14="http://schemas.microsoft.com/office/word/2010/wordml" xmlns:w15="http://schemas.microsoft.com/office/word/2012/wordml" xmlns:w16cid="http://schemas.microsoft.com/office/word/2016/wordml/cid" xmlns:w16se="http://schemas.microsoft.com/office/word/2015/wordml/symex" xmlns:wpg="http://schemas.microsoft.com/office/word/2010/wordprocessingGroup" xmlns:wpi="http://schemas.microsoft.com/office/word/2010/wordprocessingInk" xmlns:wne="http://schemas.microsoft.com/office/word/2006/wordml" xmlns:wps="http://schemas.microsoft.com/office/word/2010/wordprocessingShape" mc:Ignorable="w14 w15 w16se w16cid wp14">
+<w:ftr xmlns:wpc="http://schemas.microsoft.com/office/word/2010/wordprocessingCanvas" xmlns:cx="http://schemas.microsoft.com/office/drawing/2014/chartex" xmlns:cx1="http://schemas.microsoft.com/office/drawing/2015/9/8/chartex" xmlns:mc="http://schemas.openxmlformats.org/markup-compatibility/2006" xmlns:o="urn:schemas-microsoft-com:office:office" xmlns:r="http://schemas.openxmlformats.org/officeDocument/2006/relationships" xmlns:m="http://schemas.openxmlformats.org/officeDocument/2006/math" xmlns:v="urn:schemas-microsoft-com:vml" xmlns:wp14="http://schemas.microsoft.com/office/word/2010/wordprocessingDrawing" xmlns:wp="http://schemas.openxmlformats.org/drawingml/2006/wordprocessingDrawing" xmlns:w10="urn:schemas-microsoft-com:office:word" xmlns:w="http://schemas.openxmlformats.org/wordprocessingml/2006/main" xmlns:w14="http://schemas.microsoft.com/office/word/2010/wordml" xmlns:w15="http://schemas.microsoft.com/office/word/2012/wordml" xmlns:w16se="http://schemas.microsoft.com/office/word/2015/wordml/symex" xmlns:wpg="http://schemas.microsoft.com/office/word/2010/wordprocessingGroup" xmlns:wpi="http://schemas.microsoft.com/office/word/2010/wordprocessingInk" xmlns:wne="http://schemas.microsoft.com/office/word/2006/wordml" xmlns:wps="http://schemas.microsoft.com/office/word/2010/wordprocessingShape" mc:Ignorable="w14 w15 w16se wp14">
   <w:p>
     <w:pPr>
       <w:pStyle w:val="Pieddepage"/>
@@ -9555,7 +9853,7 @@
       <w:rPr>
         <w:noProof/>
       </w:rPr>
-      <w:t>8</w:t>
+      <w:t>13</w:t>
     </w:r>
     <w:r>
       <w:fldChar w:fldCharType="end"/>
@@ -9584,7 +9882,7 @@
       <w:rPr>
         <w:noProof/>
       </w:rPr>
-      <w:t>10.10.2019</w:t>
+      <w:t>28.10.2019</w:t>
     </w:r>
     <w:r>
       <w:fldChar w:fldCharType="end"/>
@@ -9594,7 +9892,7 @@
 </file>
 
 <file path=word/footnotes.xml><?xml version="1.0" encoding="utf-8"?>
-<w:footnotes xmlns:wpc="http://schemas.microsoft.com/office/word/2010/wordprocessingCanvas" xmlns:cx="http://schemas.microsoft.com/office/drawing/2014/chartex" xmlns:cx1="http://schemas.microsoft.com/office/drawing/2015/9/8/chartex" xmlns:cx2="http://schemas.microsoft.com/office/drawing/2015/10/21/chartex" xmlns:cx3="http://schemas.microsoft.com/office/drawing/2016/5/9/chartex" xmlns:cx4="http://schemas.microsoft.com/office/drawing/2016/5/10/chartex" xmlns:cx5="http://schemas.microsoft.com/office/drawing/2016/5/11/chartex" xmlns:cx6="http://schemas.microsoft.com/office/drawing/2016/5/12/chartex" xmlns:cx7="http://schemas.microsoft.com/office/drawing/2016/5/13/chartex" xmlns:cx8="http://schemas.microsoft.com/office/drawing/2016/5/14/chartex" xmlns:mc="http://schemas.openxmlformats.org/markup-compatibility/2006" xmlns:aink="http://schemas.microsoft.com/office/drawing/2016/ink" xmlns:am3d="http://schemas.microsoft.com/office/drawing/2017/model3d" xmlns:o="urn:schemas-microsoft-com:office:office" xmlns:r="http://schemas.openxmlformats.org/officeDocument/2006/relationships" xmlns:m="http://schemas.openxmlformats.org/officeDocument/2006/math" xmlns:v="urn:schemas-microsoft-com:vml" xmlns:wp14="http://schemas.microsoft.com/office/word/2010/wordprocessingDrawing" xmlns:wp="http://schemas.openxmlformats.org/drawingml/2006/wordprocessingDrawing" xmlns:w10="urn:schemas-microsoft-com:office:word" xmlns:w="http://schemas.openxmlformats.org/wordprocessingml/2006/main" xmlns:w14="http://schemas.microsoft.com/office/word/2010/wordml" xmlns:w15="http://schemas.microsoft.com/office/word/2012/wordml" xmlns:w16cid="http://schemas.microsoft.com/office/word/2016/wordml/cid" xmlns:w16se="http://schemas.microsoft.com/office/word/2015/wordml/symex" xmlns:wpg="http://schemas.microsoft.com/office/word/2010/wordprocessingGroup" xmlns:wpi="http://schemas.microsoft.com/office/word/2010/wordprocessingInk" xmlns:wne="http://schemas.microsoft.com/office/word/2006/wordml" xmlns:wps="http://schemas.microsoft.com/office/word/2010/wordprocessingShape" mc:Ignorable="w14 w15 w16se w16cid wp14">
+<w:footnotes xmlns:wpc="http://schemas.microsoft.com/office/word/2010/wordprocessingCanvas" xmlns:cx="http://schemas.microsoft.com/office/drawing/2014/chartex" xmlns:cx1="http://schemas.microsoft.com/office/drawing/2015/9/8/chartex" xmlns:mc="http://schemas.openxmlformats.org/markup-compatibility/2006" xmlns:o="urn:schemas-microsoft-com:office:office" xmlns:r="http://schemas.openxmlformats.org/officeDocument/2006/relationships" xmlns:m="http://schemas.openxmlformats.org/officeDocument/2006/math" xmlns:v="urn:schemas-microsoft-com:vml" xmlns:wp14="http://schemas.microsoft.com/office/word/2010/wordprocessingDrawing" xmlns:wp="http://schemas.openxmlformats.org/drawingml/2006/wordprocessingDrawing" xmlns:w10="urn:schemas-microsoft-com:office:word" xmlns:w="http://schemas.openxmlformats.org/wordprocessingml/2006/main" xmlns:w14="http://schemas.microsoft.com/office/word/2010/wordml" xmlns:w15="http://schemas.microsoft.com/office/word/2012/wordml" xmlns:w16se="http://schemas.microsoft.com/office/word/2015/wordml/symex" xmlns:wpg="http://schemas.microsoft.com/office/word/2010/wordprocessingGroup" xmlns:wpi="http://schemas.microsoft.com/office/word/2010/wordprocessingInk" xmlns:wne="http://schemas.microsoft.com/office/word/2006/wordml" xmlns:wps="http://schemas.microsoft.com/office/word/2010/wordprocessingShape" mc:Ignorable="w14 w15 w16se wp14">
   <w:footnote w:type="separator" w:id="-1">
     <w:p>
       <w:r>
@@ -9613,7 +9911,7 @@
 </file>
 
 <file path=word/header1.xml><?xml version="1.0" encoding="utf-8"?>
-<w:hdr xmlns:wpc="http://schemas.microsoft.com/office/word/2010/wordprocessingCanvas" xmlns:cx="http://schemas.microsoft.com/office/drawing/2014/chartex" xmlns:cx1="http://schemas.microsoft.com/office/drawing/2015/9/8/chartex" xmlns:cx2="http://schemas.microsoft.com/office/drawing/2015/10/21/chartex" xmlns:cx3="http://schemas.microsoft.com/office/drawing/2016/5/9/chartex" xmlns:cx4="http://schemas.microsoft.com/office/drawing/2016/5/10/chartex" xmlns:cx5="http://schemas.microsoft.com/office/drawing/2016/5/11/chartex" xmlns:cx6="http://schemas.microsoft.com/office/drawing/2016/5/12/chartex" xmlns:cx7="http://schemas.microsoft.com/office/drawing/2016/5/13/chartex" xmlns:cx8="http://schemas.microsoft.com/office/drawing/2016/5/14/chartex" xmlns:mc="http://schemas.openxmlformats.org/markup-compatibility/2006" xmlns:aink="http://schemas.microsoft.com/office/drawing/2016/ink" xmlns:am3d="http://schemas.microsoft.com/office/drawing/2017/model3d" xmlns:o="urn:schemas-microsoft-com:office:office" xmlns:r="http://schemas.openxmlformats.org/officeDocument/2006/relationships" xmlns:m="http://schemas.openxmlformats.org/officeDocument/2006/math" xmlns:v="urn:schemas-microsoft-com:vml" xmlns:wp14="http://schemas.microsoft.com/office/word/2010/wordprocessingDrawing" xmlns:wp="http://schemas.openxmlformats.org/drawingml/2006/wordprocessingDrawing" xmlns:w10="urn:schemas-microsoft-com:office:word" xmlns:w="http://schemas.openxmlformats.org/wordprocessingml/2006/main" xmlns:w14="http://schemas.microsoft.com/office/word/2010/wordml" xmlns:w15="http://schemas.microsoft.com/office/word/2012/wordml" xmlns:w16cid="http://schemas.microsoft.com/office/word/2016/wordml/cid" xmlns:w16se="http://schemas.microsoft.com/office/word/2015/wordml/symex" xmlns:wpg="http://schemas.microsoft.com/office/word/2010/wordprocessingGroup" xmlns:wpi="http://schemas.microsoft.com/office/word/2010/wordprocessingInk" xmlns:wne="http://schemas.microsoft.com/office/word/2006/wordml" xmlns:wps="http://schemas.microsoft.com/office/word/2010/wordprocessingShape" mc:Ignorable="w14 w15 w16se w16cid wp14">
+<w:hdr xmlns:wpc="http://schemas.microsoft.com/office/word/2010/wordprocessingCanvas" xmlns:cx="http://schemas.microsoft.com/office/drawing/2014/chartex" xmlns:cx1="http://schemas.microsoft.com/office/drawing/2015/9/8/chartex" xmlns:mc="http://schemas.openxmlformats.org/markup-compatibility/2006" xmlns:o="urn:schemas-microsoft-com:office:office" xmlns:r="http://schemas.openxmlformats.org/officeDocument/2006/relationships" xmlns:m="http://schemas.openxmlformats.org/officeDocument/2006/math" xmlns:v="urn:schemas-microsoft-com:vml" xmlns:wp14="http://schemas.microsoft.com/office/word/2010/wordprocessingDrawing" xmlns:wp="http://schemas.openxmlformats.org/drawingml/2006/wordprocessingDrawing" xmlns:w10="urn:schemas-microsoft-com:office:word" xmlns:w="http://schemas.openxmlformats.org/wordprocessingml/2006/main" xmlns:w14="http://schemas.microsoft.com/office/word/2010/wordml" xmlns:w15="http://schemas.microsoft.com/office/word/2012/wordml" xmlns:w16se="http://schemas.microsoft.com/office/word/2015/wordml/symex" xmlns:wpg="http://schemas.microsoft.com/office/word/2010/wordprocessingGroup" xmlns:wpi="http://schemas.microsoft.com/office/word/2010/wordprocessingInk" xmlns:wne="http://schemas.microsoft.com/office/word/2006/wordml" xmlns:wps="http://schemas.microsoft.com/office/word/2010/wordprocessingShape" mc:Ignorable="w14 w15 w16se wp14">
   <w:p>
     <w:pPr>
       <w:pStyle w:val="En-tte"/>
@@ -9621,6 +9919,7 @@
     <w:r>
       <w:rPr>
         <w:noProof/>
+        <w:lang w:eastAsia="fr-CH"/>
       </w:rPr>
       <w:drawing>
         <wp:anchor distT="0" distB="0" distL="114300" distR="114300" simplePos="0" relativeHeight="251659264" behindDoc="1" locked="0" layoutInCell="1" allowOverlap="1" wp14:anchorId="6513F92A" wp14:editId="4A4AB12D">
@@ -9698,7 +9997,7 @@
 </file>
 
 <file path=word/header2.xml><?xml version="1.0" encoding="utf-8"?>
-<w:hdr xmlns:wpc="http://schemas.microsoft.com/office/word/2010/wordprocessingCanvas" xmlns:cx="http://schemas.microsoft.com/office/drawing/2014/chartex" xmlns:cx1="http://schemas.microsoft.com/office/drawing/2015/9/8/chartex" xmlns:cx2="http://schemas.microsoft.com/office/drawing/2015/10/21/chartex" xmlns:cx3="http://schemas.microsoft.com/office/drawing/2016/5/9/chartex" xmlns:cx4="http://schemas.microsoft.com/office/drawing/2016/5/10/chartex" xmlns:cx5="http://schemas.microsoft.com/office/drawing/2016/5/11/chartex" xmlns:cx6="http://schemas.microsoft.com/office/drawing/2016/5/12/chartex" xmlns:cx7="http://schemas.microsoft.com/office/drawing/2016/5/13/chartex" xmlns:cx8="http://schemas.microsoft.com/office/drawing/2016/5/14/chartex" xmlns:mc="http://schemas.openxmlformats.org/markup-compatibility/2006" xmlns:aink="http://schemas.microsoft.com/office/drawing/2016/ink" xmlns:am3d="http://schemas.microsoft.com/office/drawing/2017/model3d" xmlns:o="urn:schemas-microsoft-com:office:office" xmlns:r="http://schemas.openxmlformats.org/officeDocument/2006/relationships" xmlns:m="http://schemas.openxmlformats.org/officeDocument/2006/math" xmlns:v="urn:schemas-microsoft-com:vml" xmlns:wp14="http://schemas.microsoft.com/office/word/2010/wordprocessingDrawing" xmlns:wp="http://schemas.openxmlformats.org/drawingml/2006/wordprocessingDrawing" xmlns:w10="urn:schemas-microsoft-com:office:word" xmlns:w="http://schemas.openxmlformats.org/wordprocessingml/2006/main" xmlns:w14="http://schemas.microsoft.com/office/word/2010/wordml" xmlns:w15="http://schemas.microsoft.com/office/word/2012/wordml" xmlns:w16cid="http://schemas.microsoft.com/office/word/2016/wordml/cid" xmlns:w16se="http://schemas.microsoft.com/office/word/2015/wordml/symex" xmlns:wpg="http://schemas.microsoft.com/office/word/2010/wordprocessingGroup" xmlns:wpi="http://schemas.microsoft.com/office/word/2010/wordprocessingInk" xmlns:wne="http://schemas.microsoft.com/office/word/2006/wordml" xmlns:wps="http://schemas.microsoft.com/office/word/2010/wordprocessingShape" mc:Ignorable="w14 w15 w16se w16cid wp14">
+<w:hdr xmlns:wpc="http://schemas.microsoft.com/office/word/2010/wordprocessingCanvas" xmlns:cx="http://schemas.microsoft.com/office/drawing/2014/chartex" xmlns:cx1="http://schemas.microsoft.com/office/drawing/2015/9/8/chartex" xmlns:mc="http://schemas.openxmlformats.org/markup-compatibility/2006" xmlns:o="urn:schemas-microsoft-com:office:office" xmlns:r="http://schemas.openxmlformats.org/officeDocument/2006/relationships" xmlns:m="http://schemas.openxmlformats.org/officeDocument/2006/math" xmlns:v="urn:schemas-microsoft-com:vml" xmlns:wp14="http://schemas.microsoft.com/office/word/2010/wordprocessingDrawing" xmlns:wp="http://schemas.openxmlformats.org/drawingml/2006/wordprocessingDrawing" xmlns:w10="urn:schemas-microsoft-com:office:word" xmlns:w="http://schemas.openxmlformats.org/wordprocessingml/2006/main" xmlns:w14="http://schemas.microsoft.com/office/word/2010/wordml" xmlns:w15="http://schemas.microsoft.com/office/word/2012/wordml" xmlns:w16se="http://schemas.microsoft.com/office/word/2015/wordml/symex" xmlns:wpg="http://schemas.microsoft.com/office/word/2010/wordprocessingGroup" xmlns:wpi="http://schemas.microsoft.com/office/word/2010/wordprocessingInk" xmlns:wne="http://schemas.microsoft.com/office/word/2006/wordml" xmlns:wps="http://schemas.microsoft.com/office/word/2010/wordprocessingShape" mc:Ignorable="w14 w15 w16se wp14">
   <w:p>
     <w:pPr>
       <w:pStyle w:val="En-tte"/>
@@ -9792,7 +10091,7 @@
 </file>
 
 <file path=word/numbering.xml><?xml version="1.0" encoding="utf-8"?>
-<w:numbering xmlns:wpc="http://schemas.microsoft.com/office/word/2010/wordprocessingCanvas" xmlns:cx="http://schemas.microsoft.com/office/drawing/2014/chartex" xmlns:cx1="http://schemas.microsoft.com/office/drawing/2015/9/8/chartex" xmlns:cx2="http://schemas.microsoft.com/office/drawing/2015/10/21/chartex" xmlns:cx3="http://schemas.microsoft.com/office/drawing/2016/5/9/chartex" xmlns:cx4="http://schemas.microsoft.com/office/drawing/2016/5/10/chartex" xmlns:cx5="http://schemas.microsoft.com/office/drawing/2016/5/11/chartex" xmlns:cx6="http://schemas.microsoft.com/office/drawing/2016/5/12/chartex" xmlns:cx7="http://schemas.microsoft.com/office/drawing/2016/5/13/chartex" xmlns:cx8="http://schemas.microsoft.com/office/drawing/2016/5/14/chartex" xmlns:mc="http://schemas.openxmlformats.org/markup-compatibility/2006" xmlns:aink="http://schemas.microsoft.com/office/drawing/2016/ink" xmlns:am3d="http://schemas.microsoft.com/office/drawing/2017/model3d" xmlns:o="urn:schemas-microsoft-com:office:office" xmlns:r="http://schemas.openxmlformats.org/officeDocument/2006/relationships" xmlns:m="http://schemas.openxmlformats.org/officeDocument/2006/math" xmlns:v="urn:schemas-microsoft-com:vml" xmlns:wp14="http://schemas.microsoft.com/office/word/2010/wordprocessingDrawing" xmlns:wp="http://schemas.openxmlformats.org/drawingml/2006/wordprocessingDrawing" xmlns:w10="urn:schemas-microsoft-com:office:word" xmlns:w="http://schemas.openxmlformats.org/wordprocessingml/2006/main" xmlns:w14="http://schemas.microsoft.com/office/word/2010/wordml" xmlns:w15="http://schemas.microsoft.com/office/word/2012/wordml" xmlns:w16cid="http://schemas.microsoft.com/office/word/2016/wordml/cid" xmlns:w16se="http://schemas.microsoft.com/office/word/2015/wordml/symex" xmlns:wpg="http://schemas.microsoft.com/office/word/2010/wordprocessingGroup" xmlns:wpi="http://schemas.microsoft.com/office/word/2010/wordprocessingInk" xmlns:wne="http://schemas.microsoft.com/office/word/2006/wordml" xmlns:wps="http://schemas.microsoft.com/office/word/2010/wordprocessingShape" mc:Ignorable="w14 w15 w16se w16cid wp14">
+<w:numbering xmlns:wpc="http://schemas.microsoft.com/office/word/2010/wordprocessingCanvas" xmlns:cx="http://schemas.microsoft.com/office/drawing/2014/chartex" xmlns:cx1="http://schemas.microsoft.com/office/drawing/2015/9/8/chartex" xmlns:mc="http://schemas.openxmlformats.org/markup-compatibility/2006" xmlns:o="urn:schemas-microsoft-com:office:office" xmlns:r="http://schemas.openxmlformats.org/officeDocument/2006/relationships" xmlns:m="http://schemas.openxmlformats.org/officeDocument/2006/math" xmlns:v="urn:schemas-microsoft-com:vml" xmlns:wp14="http://schemas.microsoft.com/office/word/2010/wordprocessingDrawing" xmlns:wp="http://schemas.openxmlformats.org/drawingml/2006/wordprocessingDrawing" xmlns:w10="urn:schemas-microsoft-com:office:word" xmlns:w="http://schemas.openxmlformats.org/wordprocessingml/2006/main" xmlns:w14="http://schemas.microsoft.com/office/word/2010/wordml" xmlns:w15="http://schemas.microsoft.com/office/word/2012/wordml" xmlns:w16se="http://schemas.microsoft.com/office/word/2015/wordml/symex" xmlns:wpg="http://schemas.microsoft.com/office/word/2010/wordprocessingGroup" xmlns:wpi="http://schemas.microsoft.com/office/word/2010/wordprocessingInk" xmlns:wne="http://schemas.microsoft.com/office/word/2006/wordml" xmlns:wps="http://schemas.microsoft.com/office/word/2010/wordprocessingShape" mc:Ignorable="w14 w15 w16se wp14">
   <w:abstractNum w:abstractNumId="0" w15:restartNumberingAfterBreak="0">
     <w:nsid w:val="0E127BFD"/>
     <w:multiLevelType w:val="hybridMultilevel"/>
@@ -11281,7 +11580,7 @@
 </file>
 
 <file path=word/styles.xml><?xml version="1.0" encoding="utf-8"?>
-<w:styles xmlns:mc="http://schemas.openxmlformats.org/markup-compatibility/2006" xmlns:r="http://schemas.openxmlformats.org/officeDocument/2006/relationships" xmlns:w="http://schemas.openxmlformats.org/wordprocessingml/2006/main" xmlns:w14="http://schemas.microsoft.com/office/word/2010/wordml" xmlns:w15="http://schemas.microsoft.com/office/word/2012/wordml" xmlns:w16cid="http://schemas.microsoft.com/office/word/2016/wordml/cid" xmlns:w16se="http://schemas.microsoft.com/office/word/2015/wordml/symex" mc:Ignorable="w14 w15 w16se w16cid">
+<w:styles xmlns:mc="http://schemas.openxmlformats.org/markup-compatibility/2006" xmlns:r="http://schemas.openxmlformats.org/officeDocument/2006/relationships" xmlns:w="http://schemas.openxmlformats.org/wordprocessingml/2006/main" xmlns:w14="http://schemas.microsoft.com/office/word/2010/wordml" xmlns:w15="http://schemas.microsoft.com/office/word/2012/wordml" xmlns:w16se="http://schemas.microsoft.com/office/word/2015/wordml/symex" mc:Ignorable="w14 w15 w16se">
   <w:docDefaults>
     <w:rPrDefault>
       <w:rPr>
@@ -11297,7 +11596,7 @@
       </w:pPr>
     </w:pPrDefault>
   </w:docDefaults>
-  <w:latentStyles w:defLockedState="0" w:defUIPriority="99" w:defSemiHidden="0" w:defUnhideWhenUsed="0" w:defQFormat="0" w:count="377">
+  <w:latentStyles w:defLockedState="0" w:defUIPriority="99" w:defSemiHidden="0" w:defUnhideWhenUsed="0" w:defQFormat="0" w:count="371">
     <w:lsdException w:name="Normal" w:uiPriority="0" w:qFormat="1"/>
     <w:lsdException w:name="heading 1" w:uiPriority="9" w:qFormat="1"/>
     <w:lsdException w:name="heading 2" w:semiHidden="1" w:uiPriority="9" w:unhideWhenUsed="1" w:qFormat="1"/>
@@ -11669,12 +11968,6 @@
     <w:lsdException w:name="List Table 5 Dark Accent 6" w:uiPriority="50"/>
     <w:lsdException w:name="List Table 6 Colorful Accent 6" w:uiPriority="51"/>
     <w:lsdException w:name="List Table 7 Colorful Accent 6" w:uiPriority="52"/>
-    <w:lsdException w:name="Mention" w:semiHidden="1" w:unhideWhenUsed="1"/>
-    <w:lsdException w:name="Smart Hyperlink" w:semiHidden="1" w:unhideWhenUsed="1"/>
-    <w:lsdException w:name="Hashtag" w:semiHidden="1" w:unhideWhenUsed="1"/>
-    <w:lsdException w:name="Unresolved Mention" w:semiHidden="1" w:unhideWhenUsed="1"/>
-    <w:lsdException w:name="Smart Link" w:semiHidden="1" w:unhideWhenUsed="1"/>
-    <w:lsdException w:name="Smart Link Error" w:semiHidden="1" w:unhideWhenUsed="1"/>
   </w:latentStyles>
   <w:style w:type="paragraph" w:default="1" w:styleId="Normal">
     <w:name w:val="Normal"/>
@@ -12312,7 +12605,7 @@
 </file>
 
 <file path=customXml/itemProps1.xml><?xml version="1.0" encoding="utf-8"?>
-<ds:datastoreItem xmlns:ds="http://schemas.openxmlformats.org/officeDocument/2006/customXml" ds:itemID="{66DBD4C1-4088-4E8B-9096-D69D756247B2}">
+<ds:datastoreItem xmlns:ds="http://schemas.openxmlformats.org/officeDocument/2006/customXml" ds:itemID="{A5FAD855-28FC-42F9-970E-0D1A209F20D7}">
   <ds:schemaRefs>
     <ds:schemaRef ds:uri="http://schemas.openxmlformats.org/officeDocument/2006/bibliography"/>
   </ds:schemaRefs>

</xml_diff>